<commit_message>
Added user manual generic
</commit_message>
<xml_diff>
--- a/documentation/UserManual/UserManual.docx
+++ b/documentation/UserManual/UserManual.docx
@@ -52,7 +52,7 @@
                         <pic:cNvPicPr/>
                       </pic:nvPicPr>
                       <pic:blipFill>
-                        <a:blip r:embed="rId5" cstate="print">
+                        <a:blip r:embed="rId8" cstate="print">
                           <a:duotone>
                             <a:schemeClr val="accent1">
                               <a:shade val="45000"/>
@@ -575,7 +575,7 @@
                         <pic:cNvPicPr/>
                       </pic:nvPicPr>
                       <pic:blipFill>
-                        <a:blip r:embed="rId6" cstate="print">
+                        <a:blip r:embed="rId9" cstate="print">
                           <a:duotone>
                             <a:schemeClr val="accent1">
                               <a:shade val="45000"/>
@@ -644,7 +644,7 @@
                         </pic:cNvPicPr>
                       </pic:nvPicPr>
                       <pic:blipFill>
-                        <a:blip r:embed="rId7" cstate="print">
+                        <a:blip r:embed="rId10" cstate="print">
                           <a:extLst>
                             <a:ext uri="{28A0092B-C50C-407E-A947-70E740481C1C}">
                               <a14:useLocalDpi xmlns:a14="http://schemas.microsoft.com/office/drawing/2010/main" val="0"/>
@@ -688,17 +688,8 @@
               <w:b/>
               <w:color w:val="FFFFFF" w:themeColor="background1"/>
             </w:rPr>
-            <w:t xml:space="preserve">Axel </w:t>
+            <w:t>Axel Ind</w:t>
           </w:r>
-          <w:proofErr w:type="spellStart"/>
-          <w:r>
-            <w:rPr>
-              <w:b/>
-              <w:color w:val="FFFFFF" w:themeColor="background1"/>
-            </w:rPr>
-            <w:t>Ind</w:t>
-          </w:r>
-          <w:proofErr w:type="spellEnd"/>
           <w:r>
             <w:rPr>
               <w:color w:val="FFFFFF" w:themeColor="background1"/>
@@ -739,17 +730,8 @@
               <w:b/>
               <w:color w:val="FFFFFF" w:themeColor="background1"/>
             </w:rPr>
-            <w:t xml:space="preserve">Tim </w:t>
+            <w:t>Tim Kirker</w:t>
           </w:r>
-          <w:proofErr w:type="spellStart"/>
-          <w:r>
-            <w:rPr>
-              <w:b/>
-              <w:color w:val="FFFFFF" w:themeColor="background1"/>
-            </w:rPr>
-            <w:t>Kirker</w:t>
-          </w:r>
-          <w:proofErr w:type="spellEnd"/>
           <w:r>
             <w:rPr>
               <w:color w:val="FFFFFF" w:themeColor="background1"/>
@@ -769,17 +751,8 @@
               <w:b/>
               <w:color w:val="FFFFFF" w:themeColor="background1"/>
             </w:rPr>
-            <w:t xml:space="preserve">Zander </w:t>
+            <w:t>Zander Boshoff</w:t>
           </w:r>
-          <w:proofErr w:type="spellStart"/>
-          <w:r>
-            <w:rPr>
-              <w:b/>
-              <w:color w:val="FFFFFF" w:themeColor="background1"/>
-            </w:rPr>
-            <w:t>Boshoff</w:t>
-          </w:r>
-          <w:proofErr w:type="spellEnd"/>
           <w:r>
             <w:rPr>
               <w:color w:val="FFFFFF" w:themeColor="background1"/>
@@ -799,17 +772,8 @@
               <w:b/>
               <w:color w:val="FFFFFF" w:themeColor="background1"/>
             </w:rPr>
-            <w:t xml:space="preserve">William </w:t>
+            <w:t>William Seloma</w:t>
           </w:r>
-          <w:proofErr w:type="spellStart"/>
-          <w:r>
-            <w:rPr>
-              <w:b/>
-              <w:color w:val="FFFFFF" w:themeColor="background1"/>
-            </w:rPr>
-            <w:t>Seloma</w:t>
-          </w:r>
-          <w:proofErr w:type="spellEnd"/>
           <w:r>
             <w:rPr>
               <w:color w:val="FFFFFF" w:themeColor="background1"/>
@@ -892,7 +856,16 @@
         <w:t>The purpose of this guide I to aid users in their attempts to setup, navigate, and appropriately use the DriveStats Android application.</w:t>
       </w:r>
     </w:p>
-    <w:p/>
+    <w:p>
+      <w:r>
+        <w:t>The DriveStats application provides a range of features for all motorists: from simplistic user-based scoring to tell you exactly how well you are driving, to a fully-featured graphical overview of your driving-patterns, neatly described with graphs.</w:t>
+      </w:r>
+    </w:p>
+    <w:p>
+      <w:r>
+        <w:t>Collaboration to improve general road safety is a major goal of this product, and, as such, it features a Friend system to allow drivers to share their driving information and compare their safety with friends.</w:t>
+      </w:r>
+    </w:p>
     <w:p/>
     <w:p>
       <w:pPr>
@@ -904,7 +877,13 @@
     </w:p>
     <w:p>
       <w:r>
-        <w:t>To use the DriveStats application a user should possess an Android application with the following features:</w:t>
+        <w:t xml:space="preserve">To use the DriveStats application a user should possess an Android </w:t>
+      </w:r>
+      <w:r>
+        <w:t>device</w:t>
+      </w:r>
+      <w:r>
+        <w:t xml:space="preserve"> with the following features:</w:t>
       </w:r>
     </w:p>
     <w:p>
@@ -915,6 +894,69 @@
           <w:numId w:val="2"/>
         </w:numPr>
       </w:pPr>
+      <w:r>
+        <w:t xml:space="preserve">Android 4.1: </w:t>
+      </w:r>
+      <w:r>
+        <w:t>JellyBean</w:t>
+      </w:r>
+      <w:r>
+        <w:t xml:space="preserve"> operating system</w:t>
+      </w:r>
+    </w:p>
+    <w:p>
+      <w:pPr>
+        <w:pStyle w:val="ListParagraph"/>
+        <w:numPr>
+          <w:ilvl w:val="0"/>
+          <w:numId w:val="2"/>
+        </w:numPr>
+      </w:pPr>
+      <w:r>
+        <w:t>Wi-fi enabled or 3G enabled</w:t>
+      </w:r>
+    </w:p>
+    <w:p>
+      <w:pPr>
+        <w:pStyle w:val="ListParagraph"/>
+        <w:numPr>
+          <w:ilvl w:val="0"/>
+          <w:numId w:val="2"/>
+        </w:numPr>
+      </w:pPr>
+      <w:r>
+        <w:t>GPS capabilities</w:t>
+      </w:r>
+    </w:p>
+    <w:p>
+      <w:pPr>
+        <w:pStyle w:val="ListParagraph"/>
+        <w:numPr>
+          <w:ilvl w:val="0"/>
+          <w:numId w:val="2"/>
+        </w:numPr>
+      </w:pPr>
+      <w:r>
+        <w:t>Accelerometer capabilities</w:t>
+      </w:r>
+    </w:p>
+    <w:p>
+      <w:pPr>
+        <w:pStyle w:val="ListParagraph"/>
+        <w:numPr>
+          <w:ilvl w:val="0"/>
+          <w:numId w:val="2"/>
+        </w:numPr>
+      </w:pPr>
+      <w:r>
+        <w:t>Google Play Certified</w:t>
+      </w:r>
+      <w:r>
+        <w:rPr>
+          <w:rStyle w:val="FootnoteReference"/>
+        </w:rPr>
+        <w:footnoteReference w:id="1"/>
+      </w:r>
     </w:p>
     <w:p/>
     <w:p>
@@ -930,8 +972,42 @@
           <w:numId w:val="3"/>
         </w:numPr>
       </w:pPr>
-      <w:bookmarkStart w:id="0" w:name="_GoBack"/>
-      <w:bookmarkEnd w:id="0"/>
+      <w:r>
+        <w:t>A working Gmail account (required for the initial login)</w:t>
+      </w:r>
+    </w:p>
+    <w:p>
+      <w:pPr>
+        <w:pStyle w:val="ListParagraph"/>
+        <w:numPr>
+          <w:ilvl w:val="0"/>
+          <w:numId w:val="3"/>
+        </w:numPr>
+      </w:pPr>
+      <w:r>
+        <w:t>Access to a wi-fi hotspot or other affordable means of internet access</w:t>
+      </w:r>
+    </w:p>
+    <w:p>
+      <w:pPr>
+        <w:pStyle w:val="ListParagraph"/>
+        <w:numPr>
+          <w:ilvl w:val="0"/>
+          <w:numId w:val="3"/>
+        </w:numPr>
+      </w:pPr>
+      <w:r>
+        <w:t>A</w:t>
+      </w:r>
+      <w:r>
+        <w:t xml:space="preserve"> proper dash-mount in their car</w:t>
+      </w:r>
+      <w:r>
+        <w:rPr>
+          <w:rStyle w:val="FootnoteReference"/>
+        </w:rPr>
+        <w:footnoteReference w:id="2"/>
+      </w:r>
     </w:p>
     <w:p>
       <w:r>
@@ -972,6 +1048,96 @@
     </w:sectPr>
   </w:body>
 </w:document>
+</file>
+
+<file path=word/endnotes.xml><?xml version="1.0" encoding="utf-8"?>
+<w:endnotes xmlns:wpc="http://schemas.microsoft.com/office/word/2010/wordprocessingCanvas" xmlns:mc="http://schemas.openxmlformats.org/markup-compatibility/2006" xmlns:o="urn:schemas-microsoft-com:office:office" xmlns:r="http://schemas.openxmlformats.org/officeDocument/2006/relationships" xmlns:m="http://schemas.openxmlformats.org/officeDocument/2006/math" xmlns:v="urn:schemas-microsoft-com:vml" xmlns:wp14="http://schemas.microsoft.com/office/word/2010/wordprocessingDrawing" xmlns:wp="http://schemas.openxmlformats.org/drawingml/2006/wordprocessingDrawing" xmlns:w10="urn:schemas-microsoft-com:office:word" xmlns:w="http://schemas.openxmlformats.org/wordprocessingml/2006/main" xmlns:w14="http://schemas.microsoft.com/office/word/2010/wordml" xmlns:w15="http://schemas.microsoft.com/office/word/2012/wordml" xmlns:wpg="http://schemas.microsoft.com/office/word/2010/wordprocessingGroup" xmlns:wpi="http://schemas.microsoft.com/office/word/2010/wordprocessingInk" xmlns:wne="http://schemas.microsoft.com/office/word/2006/wordml" xmlns:wps="http://schemas.microsoft.com/office/word/2010/wordprocessingShape" mc:Ignorable="w14 w15 wp14">
+  <w:endnote w:type="separator" w:id="-1">
+    <w:p>
+      <w:pPr>
+        <w:spacing w:after="0" w:line="240" w:lineRule="auto"/>
+      </w:pPr>
+      <w:r>
+        <w:separator/>
+      </w:r>
+    </w:p>
+  </w:endnote>
+  <w:endnote w:type="continuationSeparator" w:id="0">
+    <w:p>
+      <w:pPr>
+        <w:spacing w:after="0" w:line="240" w:lineRule="auto"/>
+      </w:pPr>
+      <w:r>
+        <w:continuationSeparator/>
+      </w:r>
+    </w:p>
+  </w:endnote>
+</w:endnotes>
+</file>
+
+<file path=word/footnotes.xml><?xml version="1.0" encoding="utf-8"?>
+<w:footnotes xmlns:wpc="http://schemas.microsoft.com/office/word/2010/wordprocessingCanvas" xmlns:mc="http://schemas.openxmlformats.org/markup-compatibility/2006" xmlns:o="urn:schemas-microsoft-com:office:office" xmlns:r="http://schemas.openxmlformats.org/officeDocument/2006/relationships" xmlns:m="http://schemas.openxmlformats.org/officeDocument/2006/math" xmlns:v="urn:schemas-microsoft-com:vml" xmlns:wp14="http://schemas.microsoft.com/office/word/2010/wordprocessingDrawing" xmlns:wp="http://schemas.openxmlformats.org/drawingml/2006/wordprocessingDrawing" xmlns:w10="urn:schemas-microsoft-com:office:word" xmlns:w="http://schemas.openxmlformats.org/wordprocessingml/2006/main" xmlns:w14="http://schemas.microsoft.com/office/word/2010/wordml" xmlns:w15="http://schemas.microsoft.com/office/word/2012/wordml" xmlns:wpg="http://schemas.microsoft.com/office/word/2010/wordprocessingGroup" xmlns:wpi="http://schemas.microsoft.com/office/word/2010/wordprocessingInk" xmlns:wne="http://schemas.microsoft.com/office/word/2006/wordml" xmlns:wps="http://schemas.microsoft.com/office/word/2010/wordprocessingShape" mc:Ignorable="w14 w15 wp14">
+  <w:footnote w:type="separator" w:id="-1">
+    <w:p>
+      <w:pPr>
+        <w:spacing w:after="0" w:line="240" w:lineRule="auto"/>
+      </w:pPr>
+      <w:r>
+        <w:separator/>
+      </w:r>
+    </w:p>
+  </w:footnote>
+  <w:footnote w:type="continuationSeparator" w:id="0">
+    <w:p>
+      <w:pPr>
+        <w:spacing w:after="0" w:line="240" w:lineRule="auto"/>
+      </w:pPr>
+      <w:r>
+        <w:continuationSeparator/>
+      </w:r>
+    </w:p>
+  </w:footnote>
+  <w:footnote w:id="1">
+    <w:p>
+      <w:pPr>
+        <w:pStyle w:val="FootnoteText"/>
+      </w:pPr>
+      <w:r>
+        <w:rPr>
+          <w:rStyle w:val="FootnoteReference"/>
+        </w:rPr>
+        <w:footnoteRef/>
+      </w:r>
+      <w:r>
+        <w:t xml:space="preserve"> For further information on Google Play Certification please contact the list of certified devices provided by </w:t>
+      </w:r>
+      <w:r>
+        <w:t>https://support.google.com/googleplay/answer/1727131?hl=en</w:t>
+      </w:r>
+      <w:r>
+        <w:t>.</w:t>
+      </w:r>
+    </w:p>
+  </w:footnote>
+  <w:footnote w:id="2">
+    <w:p>
+      <w:pPr>
+        <w:pStyle w:val="FootnoteText"/>
+      </w:pPr>
+      <w:r>
+        <w:rPr>
+          <w:rStyle w:val="FootnoteReference"/>
+        </w:rPr>
+        <w:footnoteRef/>
+      </w:r>
+      <w:r>
+        <w:t xml:space="preserve"> Needed to maintain accurate readings throughout the trip</w:t>
+      </w:r>
+      <w:bookmarkStart w:id="0" w:name="_GoBack"/>
+      <w:bookmarkEnd w:id="0"/>
+    </w:p>
+  </w:footnote>
+</w:footnotes>
 </file>
 
 <file path=word/numbering.xml><?xml version="1.0" encoding="utf-8"?>
@@ -1746,6 +1912,56 @@
       <w:lang w:val="en-US"/>
     </w:rPr>
   </w:style>
+  <w:style w:type="paragraph" w:styleId="FootnoteText">
+    <w:name w:val="footnote text"/>
+    <w:basedOn w:val="Normal"/>
+    <w:link w:val="FootnoteTextChar"/>
+    <w:uiPriority w:val="99"/>
+    <w:semiHidden/>
+    <w:unhideWhenUsed/>
+    <w:rsid w:val="00383BC0"/>
+    <w:pPr>
+      <w:spacing w:after="0" w:line="240" w:lineRule="auto"/>
+    </w:pPr>
+    <w:rPr>
+      <w:sz w:val="20"/>
+      <w:szCs w:val="20"/>
+    </w:rPr>
+  </w:style>
+  <w:style w:type="character" w:customStyle="1" w:styleId="FootnoteTextChar">
+    <w:name w:val="Footnote Text Char"/>
+    <w:basedOn w:val="DefaultParagraphFont"/>
+    <w:link w:val="FootnoteText"/>
+    <w:uiPriority w:val="99"/>
+    <w:semiHidden/>
+    <w:rsid w:val="00383BC0"/>
+    <w:rPr>
+      <w:sz w:val="20"/>
+      <w:szCs w:val="20"/>
+    </w:rPr>
+  </w:style>
+  <w:style w:type="character" w:styleId="FootnoteReference">
+    <w:name w:val="footnote reference"/>
+    <w:basedOn w:val="DefaultParagraphFont"/>
+    <w:uiPriority w:val="99"/>
+    <w:semiHidden/>
+    <w:unhideWhenUsed/>
+    <w:rsid w:val="00383BC0"/>
+    <w:rPr>
+      <w:vertAlign w:val="superscript"/>
+    </w:rPr>
+  </w:style>
+  <w:style w:type="character" w:styleId="Hyperlink">
+    <w:name w:val="Hyperlink"/>
+    <w:basedOn w:val="DefaultParagraphFont"/>
+    <w:uiPriority w:val="99"/>
+    <w:unhideWhenUsed/>
+    <w:rsid w:val="00383BC0"/>
+    <w:rPr>
+      <w:color w:val="0563C1" w:themeColor="hyperlink"/>
+      <w:u w:val="single"/>
+    </w:rPr>
+  </w:style>
 </w:styles>
 </file>
 
@@ -1830,8 +2046,8 @@
   </w:compat>
   <w:rsids>
     <w:rsidRoot w:val="007262FB"/>
-    <w:rsid w:val="00477E4A"/>
     <w:rsid w:val="007262FB"/>
+    <w:rsid w:val="00FF40DA"/>
   </w:rsids>
   <m:mathPr>
     <m:mathFont m:val="Cambria Math"/>
@@ -2548,4 +2764,16 @@
     </a:ext>
   </a:extLst>
 </a:theme>
+</file>
+
+<file path=customXml/item1.xml><?xml version="1.0" encoding="utf-8"?>
+<b:Sources xmlns:b="http://schemas.openxmlformats.org/officeDocument/2006/bibliography" xmlns="http://schemas.openxmlformats.org/officeDocument/2006/bibliography" SelectedStyle="\HarvardAnglia2008OfficeOnline.xsl" StyleName="Harvard - Anglia" Version="2008"/>
+</file>
+
+<file path=customXml/itemProps1.xml><?xml version="1.0" encoding="utf-8"?>
+<ds:datastoreItem xmlns:ds="http://schemas.openxmlformats.org/officeDocument/2006/customXml" ds:itemID="{CCE5FA88-AFE6-4DDA-8A4E-FDBD5A595D2E}">
+  <ds:schemaRefs>
+    <ds:schemaRef ds:uri="http://schemas.openxmlformats.org/officeDocument/2006/bibliography"/>
+  </ds:schemaRefs>
+</ds:datastoreItem>
 </file>
</xml_diff>

<commit_message>
Added tasks for william
</commit_message>
<xml_diff>
--- a/documentation/UserManual/UserManual.docx
+++ b/documentation/UserManual/UserManual.docx
@@ -688,8 +688,17 @@
               <w:b/>
               <w:color w:val="FFFFFF" w:themeColor="background1"/>
             </w:rPr>
-            <w:t>Axel Ind</w:t>
+            <w:t xml:space="preserve">Axel </w:t>
           </w:r>
+          <w:proofErr w:type="spellStart"/>
+          <w:r>
+            <w:rPr>
+              <w:b/>
+              <w:color w:val="FFFFFF" w:themeColor="background1"/>
+            </w:rPr>
+            <w:t>Ind</w:t>
+          </w:r>
+          <w:proofErr w:type="spellEnd"/>
           <w:r>
             <w:rPr>
               <w:color w:val="FFFFFF" w:themeColor="background1"/>
@@ -730,8 +739,17 @@
               <w:b/>
               <w:color w:val="FFFFFF" w:themeColor="background1"/>
             </w:rPr>
-            <w:t>Tim Kirker</w:t>
+            <w:t xml:space="preserve">Tim </w:t>
           </w:r>
+          <w:proofErr w:type="spellStart"/>
+          <w:r>
+            <w:rPr>
+              <w:b/>
+              <w:color w:val="FFFFFF" w:themeColor="background1"/>
+            </w:rPr>
+            <w:t>Kirker</w:t>
+          </w:r>
+          <w:proofErr w:type="spellEnd"/>
           <w:r>
             <w:rPr>
               <w:color w:val="FFFFFF" w:themeColor="background1"/>
@@ -751,8 +769,17 @@
               <w:b/>
               <w:color w:val="FFFFFF" w:themeColor="background1"/>
             </w:rPr>
-            <w:t>Zander Boshoff</w:t>
+            <w:t xml:space="preserve">Zander </w:t>
           </w:r>
+          <w:proofErr w:type="spellStart"/>
+          <w:r>
+            <w:rPr>
+              <w:b/>
+              <w:color w:val="FFFFFF" w:themeColor="background1"/>
+            </w:rPr>
+            <w:t>Boshoff</w:t>
+          </w:r>
+          <w:proofErr w:type="spellEnd"/>
           <w:r>
             <w:rPr>
               <w:color w:val="FFFFFF" w:themeColor="background1"/>
@@ -772,8 +799,17 @@
               <w:b/>
               <w:color w:val="FFFFFF" w:themeColor="background1"/>
             </w:rPr>
-            <w:t>William Seloma</w:t>
+            <w:t xml:space="preserve">William </w:t>
           </w:r>
+          <w:proofErr w:type="spellStart"/>
+          <w:r>
+            <w:rPr>
+              <w:b/>
+              <w:color w:val="FFFFFF" w:themeColor="background1"/>
+            </w:rPr>
+            <w:t>Seloma</w:t>
+          </w:r>
+          <w:proofErr w:type="spellEnd"/>
           <w:r>
             <w:rPr>
               <w:color w:val="FFFFFF" w:themeColor="background1"/>
@@ -876,6 +912,14 @@
       </w:r>
     </w:p>
     <w:p>
+      <w:pPr>
+        <w:pStyle w:val="Heading2"/>
+      </w:pPr>
+      <w:r>
+        <w:t>Minimal Requirements</w:t>
+      </w:r>
+    </w:p>
+    <w:p>
       <w:r>
         <w:t xml:space="preserve">To use the DriveStats application a user should possess an Android </w:t>
       </w:r>
@@ -897,9 +941,11 @@
       <w:r>
         <w:t xml:space="preserve">Android 4.1: </w:t>
       </w:r>
+      <w:proofErr w:type="spellStart"/>
       <w:r>
         <w:t>JellyBean</w:t>
       </w:r>
+      <w:proofErr w:type="spellEnd"/>
       <w:r>
         <w:t xml:space="preserve"> operating system</w:t>
       </w:r>
@@ -912,8 +958,13 @@
           <w:numId w:val="2"/>
         </w:numPr>
       </w:pPr>
-      <w:r>
-        <w:t>Wi-fi enabled or 3G enabled</w:t>
+      <w:proofErr w:type="spellStart"/>
+      <w:r>
+        <w:t>Wi-fi</w:t>
+      </w:r>
+      <w:proofErr w:type="spellEnd"/>
+      <w:r>
+        <w:t xml:space="preserve"> enabled or 3G enabled</w:t>
       </w:r>
     </w:p>
     <w:p>
@@ -985,7 +1036,15 @@
         </w:numPr>
       </w:pPr>
       <w:r>
-        <w:t>Access to a wi-fi hotspot or other affordable means of internet access</w:t>
+        <w:t xml:space="preserve">Access to a </w:t>
+      </w:r>
+      <w:proofErr w:type="spellStart"/>
+      <w:r>
+        <w:t>wi-fi</w:t>
+      </w:r>
+      <w:proofErr w:type="spellEnd"/>
+      <w:r>
+        <w:t xml:space="preserve"> hotspot or other affordable means of internet access</w:t>
       </w:r>
     </w:p>
     <w:p>
@@ -1010,13 +1069,62 @@
       </w:r>
     </w:p>
     <w:p>
-      <w:r>
-        <w:t>System Configuration</w:t>
-      </w:r>
+      <w:pPr>
+        <w:pStyle w:val="Heading2"/>
+      </w:pPr>
+      <w:r>
+        <w:t xml:space="preserve">Graphical </w:t>
+      </w:r>
+      <w:r>
+        <w:t>Illustrations</w:t>
+      </w:r>
+    </w:p>
+    <w:p>
+      <w:proofErr w:type="gramStart"/>
+      <w:r>
+        <w:t>@</w:t>
+      </w:r>
+      <w:proofErr w:type="spellStart"/>
+      <w:r>
+        <w:t>william</w:t>
+      </w:r>
+      <w:proofErr w:type="spellEnd"/>
+      <w:proofErr w:type="gramEnd"/>
+      <w:r>
+        <w:t xml:space="preserve"> we need a diagram of the device, properly mounted in a car. This illustration should show that the device can work via 3G or </w:t>
+      </w:r>
+      <w:proofErr w:type="spellStart"/>
+      <w:r>
+        <w:t>wifi</w:t>
+      </w:r>
+      <w:proofErr w:type="spellEnd"/>
+      <w:r>
+        <w:t>.</w:t>
+      </w:r>
+    </w:p>
+    <w:p>
+      <w:r>
+        <w:t>@</w:t>
+      </w:r>
+      <w:proofErr w:type="spellStart"/>
+      <w:proofErr w:type="gramStart"/>
+      <w:r>
+        <w:t>william</w:t>
+      </w:r>
+      <w:proofErr w:type="spellEnd"/>
+      <w:proofErr w:type="gramEnd"/>
+      <w:r>
+        <w:t xml:space="preserve"> we also need an image of a computer with graphs on the screen. The computer should have a cable coming out of it, saying INTERNET CONNECTION</w:t>
+      </w:r>
+    </w:p>
+    <w:p>
+      <w:bookmarkStart w:id="0" w:name="_GoBack"/>
+      <w:bookmarkEnd w:id="0"/>
     </w:p>
     <w:p/>
     <w:p>
       <w:r>
+        <w:lastRenderedPageBreak/>
         <w:t>Installation</w:t>
       </w:r>
     </w:p>
@@ -1133,8 +1241,9 @@
       <w:r>
         <w:t xml:space="preserve"> Needed to maintain accurate readings throughout the trip</w:t>
       </w:r>
-      <w:bookmarkStart w:id="0" w:name="_GoBack"/>
-      <w:bookmarkEnd w:id="0"/>
+      <w:r>
+        <w:t>.</w:t>
+      </w:r>
     </w:p>
   </w:footnote>
 </w:footnotes>
@@ -1836,6 +1945,28 @@
       <w:szCs w:val="32"/>
     </w:rPr>
   </w:style>
+  <w:style w:type="paragraph" w:styleId="Heading2">
+    <w:name w:val="heading 2"/>
+    <w:basedOn w:val="Normal"/>
+    <w:next w:val="Normal"/>
+    <w:link w:val="Heading2Char"/>
+    <w:uiPriority w:val="9"/>
+    <w:unhideWhenUsed/>
+    <w:qFormat/>
+    <w:rsid w:val="007B400F"/>
+    <w:pPr>
+      <w:keepNext/>
+      <w:keepLines/>
+      <w:spacing w:before="40" w:after="0"/>
+      <w:outlineLvl w:val="1"/>
+    </w:pPr>
+    <w:rPr>
+      <w:rFonts w:asciiTheme="majorHAnsi" w:eastAsiaTheme="majorEastAsia" w:hAnsiTheme="majorHAnsi" w:cstheme="majorBidi"/>
+      <w:color w:val="2E74B5" w:themeColor="accent1" w:themeShade="BF"/>
+      <w:sz w:val="26"/>
+      <w:szCs w:val="26"/>
+    </w:rPr>
+  </w:style>
   <w:style w:type="character" w:default="1" w:styleId="DefaultParagraphFont">
     <w:name w:val="Default Paragraph Font"/>
     <w:uiPriority w:val="1"/>
@@ -1962,6 +2093,19 @@
       <w:u w:val="single"/>
     </w:rPr>
   </w:style>
+  <w:style w:type="character" w:customStyle="1" w:styleId="Heading2Char">
+    <w:name w:val="Heading 2 Char"/>
+    <w:basedOn w:val="DefaultParagraphFont"/>
+    <w:link w:val="Heading2"/>
+    <w:uiPriority w:val="9"/>
+    <w:rsid w:val="007B400F"/>
+    <w:rPr>
+      <w:rFonts w:asciiTheme="majorHAnsi" w:eastAsiaTheme="majorEastAsia" w:hAnsiTheme="majorHAnsi" w:cstheme="majorBidi"/>
+      <w:color w:val="2E74B5" w:themeColor="accent1" w:themeShade="BF"/>
+      <w:sz w:val="26"/>
+      <w:szCs w:val="26"/>
+    </w:rPr>
+  </w:style>
 </w:styles>
 </file>
 
@@ -2046,8 +2190,8 @@
   </w:compat>
   <w:rsids>
     <w:rsidRoot w:val="007262FB"/>
+    <w:rsid w:val="00235F88"/>
     <w:rsid w:val="007262FB"/>
-    <w:rsid w:val="00FF40DA"/>
   </w:rsids>
   <m:mathPr>
     <m:mathFont m:val="Cambria Math"/>
@@ -2771,7 +2915,7 @@
 </file>
 
 <file path=customXml/itemProps1.xml><?xml version="1.0" encoding="utf-8"?>
-<ds:datastoreItem xmlns:ds="http://schemas.openxmlformats.org/officeDocument/2006/customXml" ds:itemID="{CCE5FA88-AFE6-4DDA-8A4E-FDBD5A595D2E}">
+<ds:datastoreItem xmlns:ds="http://schemas.openxmlformats.org/officeDocument/2006/customXml" ds:itemID="{EF4B0F49-CF5A-49FD-A9A2-906793E5767E}">
   <ds:schemaRefs>
     <ds:schemaRef ds:uri="http://schemas.openxmlformats.org/officeDocument/2006/bibliography"/>
   </ds:schemaRefs>

</xml_diff>

<commit_message>
finalized the user manual for demo
</commit_message>
<xml_diff>
--- a/documentation/UserManual/UserManual.docx
+++ b/documentation/UserManual/UserManual.docx
@@ -199,7 +199,7 @@
             <mc:AlternateContent>
               <mc:Choice Requires="wps">
                 <w:drawing>
-                  <wp:anchor distT="0" distB="0" distL="114300" distR="114300" simplePos="0" relativeHeight="251659264" behindDoc="0" locked="0" layoutInCell="1" allowOverlap="1" wp14:anchorId="1CD7EC6B" wp14:editId="22958370">
+                  <wp:anchor distT="0" distB="0" distL="114300" distR="114300" simplePos="0" relativeHeight="251655168" behindDoc="0" locked="0" layoutInCell="1" allowOverlap="1" wp14:anchorId="1CD7EC6B" wp14:editId="22958370">
                     <wp:simplePos x="0" y="0"/>
                     <wp:positionH relativeFrom="margin">
                       <wp:align>center</wp:align>
@@ -423,7 +423,7 @@
                     <v:stroke joinstyle="miter"/>
                     <v:path gradientshapeok="t" o:connecttype="rect"/>
                   </v:shapetype>
-                  <v:shape id="Text Box 142" o:spid="_x0000_s1026" type="#_x0000_t202" style="position:absolute;left:0;text-align:left;margin-left:0;margin-top:0;width:516pt;height:43.9pt;z-index:251659264;visibility:visible;mso-wrap-style:square;mso-width-percent:1000;mso-height-percent:0;mso-top-percent:850;mso-wrap-distance-left:9pt;mso-wrap-distance-top:0;mso-wrap-distance-right:9pt;mso-wrap-distance-bottom:0;mso-position-horizontal:center;mso-position-horizontal-relative:margin;mso-position-vertical-relative:page;mso-width-percent:1000;mso-height-percent:0;mso-top-percent:850;mso-width-relative:margin;mso-height-relative:margin;v-text-anchor:bottom" o:gfxdata="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" filled="f" stroked="f" strokeweight=".5pt">
+                  <v:shape id="Text Box 142" o:spid="_x0000_s1026" type="#_x0000_t202" style="position:absolute;left:0;text-align:left;margin-left:0;margin-top:0;width:516pt;height:43.9pt;z-index:251655168;visibility:visible;mso-wrap-style:square;mso-width-percent:1000;mso-height-percent:0;mso-top-percent:850;mso-wrap-distance-left:9pt;mso-wrap-distance-top:0;mso-wrap-distance-right:9pt;mso-wrap-distance-bottom:0;mso-position-horizontal:center;mso-position-horizontal-relative:margin;mso-position-vertical-relative:page;mso-width-percent:1000;mso-height-percent:0;mso-top-percent:850;mso-width-relative:margin;mso-height-relative:margin;v-text-anchor:bottom" o:gfxdata="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" filled="f" stroked="f" strokeweight=".5pt">
                     <v:textbox style="mso-fit-shape-to-text:t" inset="0,0,0,0">
                       <w:txbxContent>
                         <w:sdt>
@@ -803,8 +803,6 @@
           <w:pPr>
             <w:jc w:val="center"/>
           </w:pPr>
-          <w:bookmarkStart w:id="0" w:name="_GoBack"/>
-          <w:bookmarkEnd w:id="0"/>
         </w:p>
         <w:p>
           <w:pPr>
@@ -2293,86 +2291,86 @@
       <w:pPr>
         <w:pStyle w:val="Heading1"/>
       </w:pPr>
-      <w:bookmarkStart w:id="1" w:name="_Toc426398264"/>
+      <w:bookmarkStart w:id="0" w:name="_Toc426398264"/>
       <w:r>
         <w:lastRenderedPageBreak/>
         <w:t>System Overview</w:t>
       </w:r>
+      <w:bookmarkEnd w:id="0"/>
+    </w:p>
+    <w:p>
+      <w:proofErr w:type="spellStart"/>
+      <w:r>
+        <w:t>DriveStats</w:t>
+      </w:r>
+      <w:proofErr w:type="spellEnd"/>
+      <w:r>
+        <w:t xml:space="preserve"> is a simple road application for </w:t>
+      </w:r>
+      <w:r>
+        <w:t>A</w:t>
+      </w:r>
+      <w:r>
+        <w:t xml:space="preserve">ndroid devices. Its primary purpose is to </w:t>
+      </w:r>
+      <w:r>
+        <w:t>help users regulate their driving patterns by providing simple feedback on their speed, acceleration, GPS location, and several other key features.</w:t>
+      </w:r>
+    </w:p>
+    <w:p>
+      <w:r>
+        <w:t>The purpose of this guide is</w:t>
+      </w:r>
+      <w:r>
+        <w:t xml:space="preserve"> to aid users in their attempts to setup, navigate, and appropriately use the </w:t>
+      </w:r>
+      <w:proofErr w:type="spellStart"/>
+      <w:r>
+        <w:t>DriveStats</w:t>
+      </w:r>
+      <w:proofErr w:type="spellEnd"/>
+      <w:r>
+        <w:t xml:space="preserve"> Android application.</w:t>
+      </w:r>
+    </w:p>
+    <w:p>
+      <w:r>
+        <w:t xml:space="preserve">The </w:t>
+      </w:r>
+      <w:proofErr w:type="spellStart"/>
+      <w:r>
+        <w:t>DriveStats</w:t>
+      </w:r>
+      <w:proofErr w:type="spellEnd"/>
+      <w:r>
+        <w:t xml:space="preserve"> application provides a range of features for all motorists: from simplistic user-based scoring to tell you exactly how well you are driving, to a fully-featured graphical overview of your driving-patterns, neatly described with graphs.</w:t>
+      </w:r>
+    </w:p>
+    <w:p>
+      <w:r>
+        <w:t>Collaboration to improve general road safety is a major goal of this product, and, as such, it features a Friend system to allow drivers to share their driving information and compare their safety with friends.</w:t>
+      </w:r>
+    </w:p>
+    <w:p/>
+    <w:p>
+      <w:pPr>
+        <w:pStyle w:val="Heading1"/>
+      </w:pPr>
+      <w:bookmarkStart w:id="1" w:name="_Toc426398265"/>
+      <w:r>
+        <w:t>System Configuration</w:t>
+      </w:r>
       <w:bookmarkEnd w:id="1"/>
     </w:p>
     <w:p>
-      <w:proofErr w:type="spellStart"/>
-      <w:r>
-        <w:t>DriveStats</w:t>
-      </w:r>
-      <w:proofErr w:type="spellEnd"/>
-      <w:r>
-        <w:t xml:space="preserve"> is a simple road application for </w:t>
-      </w:r>
-      <w:r>
-        <w:t>A</w:t>
-      </w:r>
-      <w:r>
-        <w:t xml:space="preserve">ndroid devices. Its primary purpose is to </w:t>
-      </w:r>
-      <w:r>
-        <w:t>help users regulate their driving patterns by providing simple feedback on their speed, acceleration, GPS location, and several other key features.</w:t>
-      </w:r>
-    </w:p>
-    <w:p>
-      <w:r>
-        <w:t>The purpose of this guide is</w:t>
-      </w:r>
-      <w:r>
-        <w:t xml:space="preserve"> to aid users in their attempts to setup, navigate, and appropriately use the </w:t>
-      </w:r>
-      <w:proofErr w:type="spellStart"/>
-      <w:r>
-        <w:t>DriveStats</w:t>
-      </w:r>
-      <w:proofErr w:type="spellEnd"/>
-      <w:r>
-        <w:t xml:space="preserve"> Android application.</w:t>
-      </w:r>
-    </w:p>
-    <w:p>
-      <w:r>
-        <w:t xml:space="preserve">The </w:t>
-      </w:r>
-      <w:proofErr w:type="spellStart"/>
-      <w:r>
-        <w:t>DriveStats</w:t>
-      </w:r>
-      <w:proofErr w:type="spellEnd"/>
-      <w:r>
-        <w:t xml:space="preserve"> application provides a range of features for all motorists: from simplistic user-based scoring to tell you exactly how well you are driving, to a fully-featured graphical overview of your driving-patterns, neatly described with graphs.</w:t>
-      </w:r>
-    </w:p>
-    <w:p>
-      <w:r>
-        <w:t>Collaboration to improve general road safety is a major goal of this product, and, as such, it features a Friend system to allow drivers to share their driving information and compare their safety with friends.</w:t>
-      </w:r>
-    </w:p>
-    <w:p/>
-    <w:p>
-      <w:pPr>
-        <w:pStyle w:val="Heading1"/>
-      </w:pPr>
-      <w:bookmarkStart w:id="2" w:name="_Toc426398265"/>
-      <w:r>
-        <w:t>System Configuration</w:t>
+      <w:pPr>
+        <w:pStyle w:val="Heading2"/>
+      </w:pPr>
+      <w:bookmarkStart w:id="2" w:name="_Toc426398266"/>
+      <w:r>
+        <w:t>Minimal Requirements</w:t>
       </w:r>
       <w:bookmarkEnd w:id="2"/>
-    </w:p>
-    <w:p>
-      <w:pPr>
-        <w:pStyle w:val="Heading2"/>
-      </w:pPr>
-      <w:bookmarkStart w:id="3" w:name="_Toc426398266"/>
-      <w:r>
-        <w:t>Minimal Requirements</w:t>
-      </w:r>
-      <w:bookmarkEnd w:id="3"/>
     </w:p>
     <w:p>
       <w:r>
@@ -2581,146 +2579,15 @@
       <w:pPr>
         <w:pStyle w:val="Heading2"/>
       </w:pPr>
-      <w:bookmarkStart w:id="4" w:name="_Toc426398267"/>
-      <w:r>
+      <w:bookmarkStart w:id="3" w:name="_Toc426398267"/>
+      <w:r>
+        <w:lastRenderedPageBreak/>
         <w:t xml:space="preserve">Graphical </w:t>
       </w:r>
       <w:r>
         <w:t>Illustrations</w:t>
       </w:r>
-      <w:bookmarkEnd w:id="4"/>
-    </w:p>
-    <w:p>
-      <w:proofErr w:type="gramStart"/>
-      <w:r>
-        <w:t>@</w:t>
-      </w:r>
-      <w:proofErr w:type="spellStart"/>
-      <w:r>
-        <w:t>william</w:t>
-      </w:r>
-      <w:proofErr w:type="spellEnd"/>
-      <w:proofErr w:type="gramEnd"/>
-      <w:r>
-        <w:t xml:space="preserve"> we need a diagram of the device, properly mounted in a car. This illustration should show that the device can work via 3G or </w:t>
-      </w:r>
-      <w:proofErr w:type="spellStart"/>
-      <w:r>
-        <w:t>wifi</w:t>
-      </w:r>
-      <w:proofErr w:type="spellEnd"/>
-      <w:r>
-        <w:t>.</w:t>
-      </w:r>
-    </w:p>
-    <w:p>
-      <w:r>
-        <w:t>@</w:t>
-      </w:r>
-      <w:proofErr w:type="spellStart"/>
-      <w:proofErr w:type="gramStart"/>
-      <w:r>
-        <w:t>william</w:t>
-      </w:r>
-      <w:proofErr w:type="spellEnd"/>
-      <w:proofErr w:type="gramEnd"/>
-      <w:r>
-        <w:t xml:space="preserve"> we also need an image of a computer with graphs on the screen. The computer should have a cable coming out of it, saying INTERNET CONNECTION</w:t>
-      </w:r>
-    </w:p>
-    <w:p/>
-    <w:p/>
-    <w:p>
-      <w:pPr>
-        <w:pStyle w:val="Heading1"/>
-      </w:pPr>
-      <w:bookmarkStart w:id="5" w:name="_Toc426398268"/>
-      <w:r>
-        <w:lastRenderedPageBreak/>
-        <w:t>Installation</w:t>
-      </w:r>
-      <w:bookmarkEnd w:id="5"/>
-    </w:p>
-    <w:p>
-      <w:r>
-        <w:t>@team at present the app is not yet on the play store this should be implemented by</w:t>
-      </w:r>
-      <w:proofErr w:type="gramStart"/>
-      <w:r>
-        <w:t xml:space="preserve">,  </w:t>
-      </w:r>
-      <w:proofErr w:type="spellStart"/>
-      <w:r>
-        <w:t>Septemeber</w:t>
-      </w:r>
-      <w:proofErr w:type="spellEnd"/>
-      <w:proofErr w:type="gramEnd"/>
-      <w:r>
-        <w:t xml:space="preserve"> 4th</w:t>
-      </w:r>
-    </w:p>
-    <w:p>
-      <w:pPr>
-        <w:rPr>
-          <w:i/>
-        </w:rPr>
-      </w:pPr>
-      <w:r>
-        <w:rPr>
-          <w:i/>
-        </w:rPr>
-        <w:t>Image showing opening app store</w:t>
-      </w:r>
-    </w:p>
-    <w:p>
-      <w:pPr>
-        <w:rPr>
-          <w:i/>
-        </w:rPr>
-      </w:pPr>
-      <w:r>
-        <w:rPr>
-          <w:i/>
-        </w:rPr>
-        <w:t>Image showing selecting our app and clicking install</w:t>
-      </w:r>
-    </w:p>
-    <w:p>
-      <w:r>
-        <w:t xml:space="preserve">At present installation is handled via a compiled </w:t>
-      </w:r>
-      <w:proofErr w:type="spellStart"/>
-      <w:r>
-        <w:t>apk</w:t>
-      </w:r>
-      <w:proofErr w:type="spellEnd"/>
-      <w:r>
-        <w:t xml:space="preserve"> that is distributed.</w:t>
-      </w:r>
-    </w:p>
-    <w:p/>
-    <w:p>
-      <w:pPr>
-        <w:pStyle w:val="Heading2"/>
-      </w:pPr>
-      <w:bookmarkStart w:id="6" w:name="_Toc426398269"/>
-      <w:r>
-        <w:t>Getting Started</w:t>
-      </w:r>
-      <w:bookmarkEnd w:id="6"/>
-    </w:p>
-    <w:p>
-      <w:pPr>
-        <w:pStyle w:val="Heading2"/>
-      </w:pPr>
-      <w:bookmarkStart w:id="7" w:name="_Toc426398270"/>
-      <w:r>
-        <w:t>G</w:t>
-      </w:r>
-      <w:r>
-        <w:t>oogle login</w:t>
-      </w:r>
-      <w:bookmarkEnd w:id="7"/>
+      <w:bookmarkEnd w:id="3"/>
     </w:p>
     <w:p>
       <w:r>
@@ -2744,12 +2611,131 @@
             <v:path o:extrusionok="f" gradientshapeok="t" o:connecttype="rect"/>
             <o:lock v:ext="edit" aspectratio="t"/>
           </v:shapetype>
-          <v:shape id="_x0000_i1025" type="#_x0000_t75" style="width:207.35pt;height:368.65pt">
-            <v:imagedata r:id="rId11" o:title="AjvpHvMNMGfQpvYyeMMQ5vpW8Jjnr6vhsiyg988SoWXX"/>
+          <v:shape id="_x0000_i1027" type="#_x0000_t75" style="width:450.75pt;height:253.9pt">
+            <v:imagedata r:id="rId11" o:title="dashBoard"/>
           </v:shape>
         </w:pict>
       </w:r>
     </w:p>
+    <w:p/>
+    <w:p>
+      <w:r>
+        <w:t>@</w:t>
+      </w:r>
+      <w:proofErr w:type="spellStart"/>
+      <w:proofErr w:type="gramStart"/>
+      <w:r>
+        <w:t>william</w:t>
+      </w:r>
+      <w:proofErr w:type="spellEnd"/>
+      <w:proofErr w:type="gramEnd"/>
+      <w:r>
+        <w:t xml:space="preserve"> we also need an image of a computer with graphs on the screen. The computer should have a cable coming out of it, saying INTERNET CONNECTION</w:t>
+      </w:r>
+    </w:p>
+    <w:p/>
+    <w:p/>
+    <w:p>
+      <w:pPr>
+        <w:pStyle w:val="Heading1"/>
+      </w:pPr>
+      <w:bookmarkStart w:id="4" w:name="_Toc426398268"/>
+      <w:r>
+        <w:t>Installation</w:t>
+      </w:r>
+      <w:bookmarkEnd w:id="4"/>
+    </w:p>
+    <w:p>
+      <w:r>
+        <w:t>@team at present the app is not yet on the play store this should be implemented by</w:t>
+      </w:r>
+      <w:proofErr w:type="gramStart"/>
+      <w:r>
+        <w:t xml:space="preserve">,  </w:t>
+      </w:r>
+      <w:proofErr w:type="spellStart"/>
+      <w:r>
+        <w:t>Septemeber</w:t>
+      </w:r>
+      <w:proofErr w:type="spellEnd"/>
+      <w:proofErr w:type="gramEnd"/>
+      <w:r>
+        <w:t xml:space="preserve"> 4th</w:t>
+      </w:r>
+    </w:p>
+    <w:p>
+      <w:pPr>
+        <w:rPr>
+          <w:i/>
+        </w:rPr>
+      </w:pPr>
+      <w:r>
+        <w:rPr>
+          <w:i/>
+        </w:rPr>
+        <w:t>Image showing opening app store</w:t>
+      </w:r>
+    </w:p>
+    <w:p>
+      <w:pPr>
+        <w:rPr>
+          <w:i/>
+        </w:rPr>
+      </w:pPr>
+      <w:r>
+        <w:rPr>
+          <w:i/>
+        </w:rPr>
+        <w:t>Image showing selecting our app and clicking install</w:t>
+      </w:r>
+    </w:p>
+    <w:p>
+      <w:r>
+        <w:t xml:space="preserve">At present installation is handled via a compiled </w:t>
+      </w:r>
+      <w:proofErr w:type="spellStart"/>
+      <w:r>
+        <w:t>apk</w:t>
+      </w:r>
+      <w:proofErr w:type="spellEnd"/>
+      <w:r>
+        <w:t xml:space="preserve"> that is distributed.</w:t>
+      </w:r>
+    </w:p>
+    <w:p/>
+    <w:p>
+      <w:pPr>
+        <w:pStyle w:val="Heading2"/>
+      </w:pPr>
+      <w:bookmarkStart w:id="5" w:name="_Toc426398269"/>
+      <w:r>
+        <w:lastRenderedPageBreak/>
+        <w:t>Getting Started</w:t>
+      </w:r>
+      <w:bookmarkEnd w:id="5"/>
+    </w:p>
+    <w:p>
+      <w:pPr>
+        <w:pStyle w:val="Heading2"/>
+      </w:pPr>
+      <w:bookmarkStart w:id="6" w:name="_Toc426398270"/>
+      <w:r>
+        <w:t>G</w:t>
+      </w:r>
+      <w:r>
+        <w:t>oogle login</w:t>
+      </w:r>
+      <w:bookmarkEnd w:id="6"/>
+    </w:p>
+    <w:p>
+      <w:r>
+        <w:pict>
+          <v:shape id="_x0000_i1025" type="#_x0000_t75" style="width:207.35pt;height:368.65pt">
+            <v:imagedata r:id="rId12" o:title="AjvpHvMNMGfQpvYyeMMQ5vpW8Jjnr6vhsiyg988SoWXX"/>
+          </v:shape>
+        </w:pict>
+      </w:r>
+    </w:p>
     <w:p>
       <w:r>
         <w:t xml:space="preserve">Image showing selecting desired settings (visa </w:t>
@@ -2829,37 +2815,457 @@
       </w:r>
     </w:p>
     <w:p/>
-    <w:p>
-      <w:pPr>
-        <w:rPr>
-          <w:i/>
-        </w:rPr>
-      </w:pPr>
-      <w:r>
-        <w:rPr>
-          <w:i/>
-        </w:rPr>
+    <w:p/>
+    <w:p/>
+    <w:p/>
+    <w:p/>
+    <w:p/>
+    <w:p/>
+    <w:p/>
+    <w:p>
+      <w:pPr>
+        <w:pStyle w:val="Heading2"/>
+      </w:pPr>
+      <w:bookmarkStart w:id="7" w:name="_GoBack"/>
+      <w:r>
         <w:lastRenderedPageBreak/>
         <w:t>Layout of system</w:t>
       </w:r>
       <w:r>
+        <w:t xml:space="preserve"> </w:t>
+      </w:r>
+    </w:p>
+    <w:bookmarkEnd w:id="7"/>
+    <w:p>
+      <w:proofErr w:type="gramStart"/>
+      <w:r>
+        <w:t>A visual description of the screens navigation of the app.</w:t>
+      </w:r>
+      <w:proofErr w:type="gramEnd"/>
+    </w:p>
+    <w:p>
+      <w:r>
+        <w:t>@</w:t>
+      </w:r>
+      <w:proofErr w:type="spellStart"/>
+      <w:r>
+        <w:t>todo</w:t>
+      </w:r>
+      <w:proofErr w:type="spellEnd"/>
+      <w:r>
+        <w:t xml:space="preserve"> replace with more graphic solution</w:t>
+      </w:r>
+    </w:p>
+    <w:p/>
+    <w:p>
+      <w:pPr>
         <w:rPr>
           <w:i/>
         </w:rPr>
-        <w:t xml:space="preserve"> (how screens are connected</w:t>
-      </w:r>
-      <w:r>
+      </w:pPr>
+    </w:p>
+    <w:p>
+      <w:pPr>
         <w:rPr>
           <w:i/>
         </w:rPr>
-        <w:t>, explain where shown in more detail in the manual. Need screenshots</w:t>
-      </w:r>
+      </w:pPr>
       <w:r>
         <w:rPr>
           <w:i/>
-        </w:rPr>
-        <w:t>)</w:t>
-      </w:r>
+          <w:noProof/>
+          <w:lang w:eastAsia="en-ZA"/>
+        </w:rPr>
+        <mc:AlternateContent>
+          <mc:Choice Requires="wpg">
+            <w:drawing>
+              <wp:anchor distT="0" distB="0" distL="114300" distR="114300" simplePos="0" relativeHeight="251672576" behindDoc="0" locked="0" layoutInCell="1" allowOverlap="1" wp14:anchorId="5E22E83D" wp14:editId="7C3451E9">
+                <wp:simplePos x="0" y="0"/>
+                <wp:positionH relativeFrom="column">
+                  <wp:posOffset>0</wp:posOffset>
+                </wp:positionH>
+                <wp:positionV relativeFrom="paragraph">
+                  <wp:posOffset>229235</wp:posOffset>
+                </wp:positionV>
+                <wp:extent cx="3009900" cy="1571625"/>
+                <wp:effectExtent l="0" t="0" r="19050" b="28575"/>
+                <wp:wrapNone/>
+                <wp:docPr id="13" name="Group 13"/>
+                <wp:cNvGraphicFramePr/>
+                <a:graphic xmlns:a="http://schemas.openxmlformats.org/drawingml/2006/main">
+                  <a:graphicData uri="http://schemas.microsoft.com/office/word/2010/wordprocessingGroup">
+                    <wpg:wgp>
+                      <wpg:cNvGrpSpPr/>
+                      <wpg:grpSpPr>
+                        <a:xfrm>
+                          <a:off x="0" y="0"/>
+                          <a:ext cx="3009900" cy="1571625"/>
+                          <a:chOff x="0" y="0"/>
+                          <a:chExt cx="3009900" cy="1571625"/>
+                        </a:xfrm>
+                      </wpg:grpSpPr>
+                      <wps:wsp>
+                        <wps:cNvPr id="6" name="Rectangle 6"/>
+                        <wps:cNvSpPr/>
+                        <wps:spPr>
+                          <a:xfrm>
+                            <a:off x="0" y="1219200"/>
+                            <a:ext cx="742950" cy="352425"/>
+                          </a:xfrm>
+                          <a:prstGeom prst="rect">
+                            <a:avLst/>
+                          </a:prstGeom>
+                          <a:ln>
+                            <a:solidFill>
+                              <a:schemeClr val="accent1">
+                                <a:lumMod val="60000"/>
+                                <a:lumOff val="40000"/>
+                              </a:schemeClr>
+                            </a:solidFill>
+                          </a:ln>
+                        </wps:spPr>
+                        <wps:style>
+                          <a:lnRef idx="2">
+                            <a:schemeClr val="accent6"/>
+                          </a:lnRef>
+                          <a:fillRef idx="1">
+                            <a:schemeClr val="lt1"/>
+                          </a:fillRef>
+                          <a:effectRef idx="0">
+                            <a:schemeClr val="accent6"/>
+                          </a:effectRef>
+                          <a:fontRef idx="minor">
+                            <a:schemeClr val="dk1"/>
+                          </a:fontRef>
+                        </wps:style>
+                        <wps:txbx>
+                          <w:txbxContent>
+                            <w:p>
+                              <w:pPr>
+                                <w:jc w:val="center"/>
+                                <w:rPr>
+                                  <w:color w:val="2E74B5" w:themeColor="accent1" w:themeShade="BF"/>
+                                </w:rPr>
+                              </w:pPr>
+                              <w:r>
+                                <w:rPr>
+                                  <w:color w:val="2E74B5" w:themeColor="accent1" w:themeShade="BF"/>
+                                </w:rPr>
+                                <w:t>LOGIN</w:t>
+                              </w:r>
+                            </w:p>
+                          </w:txbxContent>
+                        </wps:txbx>
+                        <wps:bodyPr rot="0" spcFirstLastPara="0" vertOverflow="overflow" horzOverflow="overflow" vert="horz" wrap="square" lIns="91440" tIns="45720" rIns="91440" bIns="45720" numCol="1" spcCol="0" rtlCol="0" fromWordArt="0" anchor="ctr" anchorCtr="0" forceAA="0" compatLnSpc="1">
+                          <a:prstTxWarp prst="textNoShape">
+                            <a:avLst/>
+                          </a:prstTxWarp>
+                          <a:noAutofit/>
+                        </wps:bodyPr>
+                      </wps:wsp>
+                      <wps:wsp>
+                        <wps:cNvPr id="7" name="Text Box 7"/>
+                        <wps:cNvSpPr txBox="1"/>
+                        <wps:spPr>
+                          <a:xfrm>
+                            <a:off x="0" y="0"/>
+                            <a:ext cx="695325" cy="304800"/>
+                          </a:xfrm>
+                          <a:prstGeom prst="rect">
+                            <a:avLst/>
+                          </a:prstGeom>
+                          <a:ln/>
+                        </wps:spPr>
+                        <wps:style>
+                          <a:lnRef idx="2">
+                            <a:schemeClr val="accent2"/>
+                          </a:lnRef>
+                          <a:fillRef idx="1">
+                            <a:schemeClr val="lt1"/>
+                          </a:fillRef>
+                          <a:effectRef idx="0">
+                            <a:schemeClr val="accent2"/>
+                          </a:effectRef>
+                          <a:fontRef idx="minor">
+                            <a:schemeClr val="dk1"/>
+                          </a:fontRef>
+                        </wps:style>
+                        <wps:txbx>
+                          <w:txbxContent>
+                            <w:p>
+                              <w:pPr>
+                                <w:jc w:val="center"/>
+                                <w:rPr>
+                                  <w:color w:val="ED7D31" w:themeColor="accent2"/>
+                                </w:rPr>
+                              </w:pPr>
+                              <w:r>
+                                <w:rPr>
+                                  <w:color w:val="ED7D31" w:themeColor="accent2"/>
+                                </w:rPr>
+                                <w:t>TRIP</w:t>
+                              </w:r>
+                            </w:p>
+                          </w:txbxContent>
+                        </wps:txbx>
+                        <wps:bodyPr rot="0" spcFirstLastPara="0" vertOverflow="overflow" horzOverflow="overflow" vert="horz" wrap="square" lIns="91440" tIns="45720" rIns="91440" bIns="45720" numCol="1" spcCol="0" rtlCol="0" fromWordArt="0" anchor="t" anchorCtr="0" forceAA="0" compatLnSpc="1">
+                          <a:prstTxWarp prst="textNoShape">
+                            <a:avLst/>
+                          </a:prstTxWarp>
+                          <a:noAutofit/>
+                        </wps:bodyPr>
+                      </wps:wsp>
+                      <wps:wsp>
+                        <wps:cNvPr id="8" name="Text Box 8"/>
+                        <wps:cNvSpPr txBox="1"/>
+                        <wps:spPr>
+                          <a:xfrm>
+                            <a:off x="2238375" y="0"/>
+                            <a:ext cx="771525" cy="304800"/>
+                          </a:xfrm>
+                          <a:prstGeom prst="rect">
+                            <a:avLst/>
+                          </a:prstGeom>
+                          <a:ln>
+                            <a:solidFill>
+                              <a:srgbClr val="7030A0"/>
+                            </a:solidFill>
+                          </a:ln>
+                        </wps:spPr>
+                        <wps:style>
+                          <a:lnRef idx="2">
+                            <a:schemeClr val="dk1"/>
+                          </a:lnRef>
+                          <a:fillRef idx="1">
+                            <a:schemeClr val="lt1"/>
+                          </a:fillRef>
+                          <a:effectRef idx="0">
+                            <a:schemeClr val="dk1"/>
+                          </a:effectRef>
+                          <a:fontRef idx="minor">
+                            <a:schemeClr val="dk1"/>
+                          </a:fontRef>
+                        </wps:style>
+                        <wps:txbx>
+                          <w:txbxContent>
+                            <w:p>
+                              <w:pPr>
+                                <w:rPr>
+                                  <w:color w:val="7030A0"/>
+                                </w:rPr>
+                              </w:pPr>
+                              <w:r>
+                                <w:rPr>
+                                  <w:color w:val="7030A0"/>
+                                </w:rPr>
+                                <w:t>SETTINGS</w:t>
+                              </w:r>
+                            </w:p>
+                          </w:txbxContent>
+                        </wps:txbx>
+                        <wps:bodyPr rot="0" spcFirstLastPara="0" vertOverflow="overflow" horzOverflow="overflow" vert="horz" wrap="square" lIns="91440" tIns="45720" rIns="91440" bIns="45720" numCol="1" spcCol="0" rtlCol="0" fromWordArt="0" anchor="t" anchorCtr="0" forceAA="0" compatLnSpc="1">
+                          <a:prstTxWarp prst="textNoShape">
+                            <a:avLst/>
+                          </a:prstTxWarp>
+                          <a:noAutofit/>
+                        </wps:bodyPr>
+                      </wps:wsp>
+                      <wps:wsp>
+                        <wps:cNvPr id="9" name="Straight Arrow Connector 9"/>
+                        <wps:cNvCnPr/>
+                        <wps:spPr>
+                          <a:xfrm flipV="1">
+                            <a:off x="361950" y="304800"/>
+                            <a:ext cx="0" cy="914401"/>
+                          </a:xfrm>
+                          <a:prstGeom prst="straightConnector1">
+                            <a:avLst/>
+                          </a:prstGeom>
+                          <a:ln>
+                            <a:tailEnd type="arrow"/>
+                          </a:ln>
+                        </wps:spPr>
+                        <wps:style>
+                          <a:lnRef idx="1">
+                            <a:schemeClr val="dk1"/>
+                          </a:lnRef>
+                          <a:fillRef idx="0">
+                            <a:schemeClr val="dk1"/>
+                          </a:fillRef>
+                          <a:effectRef idx="0">
+                            <a:schemeClr val="dk1"/>
+                          </a:effectRef>
+                          <a:fontRef idx="minor">
+                            <a:schemeClr val="tx1"/>
+                          </a:fontRef>
+                        </wps:style>
+                        <wps:bodyPr/>
+                      </wps:wsp>
+                      <wps:wsp>
+                        <wps:cNvPr id="11" name="Straight Arrow Connector 11"/>
+                        <wps:cNvCnPr/>
+                        <wps:spPr>
+                          <a:xfrm>
+                            <a:off x="695325" y="142875"/>
+                            <a:ext cx="1543050" cy="0"/>
+                          </a:xfrm>
+                          <a:prstGeom prst="straightConnector1">
+                            <a:avLst/>
+                          </a:prstGeom>
+                          <a:ln>
+                            <a:headEnd type="arrow"/>
+                            <a:tailEnd type="arrow"/>
+                          </a:ln>
+                        </wps:spPr>
+                        <wps:style>
+                          <a:lnRef idx="1">
+                            <a:schemeClr val="dk1"/>
+                          </a:lnRef>
+                          <a:fillRef idx="0">
+                            <a:schemeClr val="dk1"/>
+                          </a:fillRef>
+                          <a:effectRef idx="0">
+                            <a:schemeClr val="dk1"/>
+                          </a:effectRef>
+                          <a:fontRef idx="minor">
+                            <a:schemeClr val="tx1"/>
+                          </a:fontRef>
+                        </wps:style>
+                        <wps:bodyPr/>
+                      </wps:wsp>
+                    </wpg:wgp>
+                  </a:graphicData>
+                </a:graphic>
+              </wp:anchor>
+            </w:drawing>
+          </mc:Choice>
+          <mc:Fallback>
+            <w:pict>
+              <v:group id="Group 13" o:spid="_x0000_s1027" style="position:absolute;margin-left:0;margin-top:18.05pt;width:237pt;height:123.75pt;z-index:251672576" coordsize="30099,15716" o:gfxdata="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">
+                <v:rect id="Rectangle 6" o:spid="_x0000_s1028" style="position:absolute;top:12192;width:7429;height:3524;visibility:visible;mso-wrap-style:square;v-text-anchor:middle" o:gfxdata="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" fillcolor="white [3201]" strokecolor="#9cc2e5 [1940]" strokeweight="1pt">
+                  <v:textbox>
+                    <w:txbxContent>
+                      <w:p>
+                        <w:pPr>
+                          <w:jc w:val="center"/>
+                          <w:rPr>
+                            <w:color w:val="2E74B5" w:themeColor="accent1" w:themeShade="BF"/>
+                          </w:rPr>
+                        </w:pPr>
+                        <w:r>
+                          <w:rPr>
+                            <w:color w:val="2E74B5" w:themeColor="accent1" w:themeShade="BF"/>
+                          </w:rPr>
+                          <w:t>LOGIN</w:t>
+                        </w:r>
+                      </w:p>
+                    </w:txbxContent>
+                  </v:textbox>
+                </v:rect>
+                <v:shape id="Text Box 7" o:spid="_x0000_s1029" type="#_x0000_t202" style="position:absolute;width:6953;height:3048;visibility:visible;mso-wrap-style:square;v-text-anchor:top" o:gfxdata="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" fillcolor="white [3201]" strokecolor="#ed7d31 [3205]" strokeweight="1pt">
+                  <v:textbox>
+                    <w:txbxContent>
+                      <w:p>
+                        <w:pPr>
+                          <w:jc w:val="center"/>
+                          <w:rPr>
+                            <w:color w:val="ED7D31" w:themeColor="accent2"/>
+                          </w:rPr>
+                        </w:pPr>
+                        <w:r>
+                          <w:rPr>
+                            <w:color w:val="ED7D31" w:themeColor="accent2"/>
+                          </w:rPr>
+                          <w:t>TRIP</w:t>
+                        </w:r>
+                      </w:p>
+                    </w:txbxContent>
+                  </v:textbox>
+                </v:shape>
+                <v:shape id="Text Box 8" o:spid="_x0000_s1030" type="#_x0000_t202" style="position:absolute;left:22383;width:7716;height:3048;visibility:visible;mso-wrap-style:square;v-text-anchor:top" o:gfxdata="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" fillcolor="white [3201]" strokecolor="#7030a0" strokeweight="1pt">
+                  <v:textbox>
+                    <w:txbxContent>
+                      <w:p>
+                        <w:pPr>
+                          <w:rPr>
+                            <w:color w:val="7030A0"/>
+                          </w:rPr>
+                        </w:pPr>
+                        <w:r>
+                          <w:rPr>
+                            <w:color w:val="7030A0"/>
+                          </w:rPr>
+                          <w:t>SETTINGS</w:t>
+                        </w:r>
+                      </w:p>
+                    </w:txbxContent>
+                  </v:textbox>
+                </v:shape>
+                <v:shapetype id="_x0000_t32" coordsize="21600,21600" o:spt="32" o:oned="t" path="m,l21600,21600e" filled="f">
+                  <v:path arrowok="t" fillok="f" o:connecttype="none"/>
+                  <o:lock v:ext="edit" shapetype="t"/>
+                </v:shapetype>
+                <v:shape id="Straight Arrow Connector 9" o:spid="_x0000_s1031" type="#_x0000_t32" style="position:absolute;left:3619;top:3048;width:0;height:9144;flip:y;visibility:visible;mso-wrap-style:square" o:connectortype="straight" o:gfxdata="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" strokecolor="black [3200]" strokeweight=".5pt">
+                  <v:stroke endarrow="open" joinstyle="miter"/>
+                </v:shape>
+                <v:shape id="Straight Arrow Connector 11" o:spid="_x0000_s1032" type="#_x0000_t32" style="position:absolute;left:6953;top:1428;width:15430;height:0;visibility:visible;mso-wrap-style:square" o:connectortype="straight" o:gfxdata="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" strokecolor="black [3200]" strokeweight=".5pt">
+                  <v:stroke startarrow="open" endarrow="open" joinstyle="miter"/>
+                </v:shape>
+              </v:group>
+            </w:pict>
+          </mc:Fallback>
+        </mc:AlternateContent>
+      </w:r>
+    </w:p>
+    <w:p>
+      <w:pPr>
+        <w:rPr>
+          <w:i/>
+        </w:rPr>
+      </w:pPr>
+    </w:p>
+    <w:p>
+      <w:pPr>
+        <w:rPr>
+          <w:i/>
+        </w:rPr>
+      </w:pPr>
+    </w:p>
+    <w:p>
+      <w:pPr>
+        <w:rPr>
+          <w:i/>
+        </w:rPr>
+      </w:pPr>
+    </w:p>
+    <w:p>
+      <w:pPr>
+        <w:rPr>
+          <w:i/>
+        </w:rPr>
+      </w:pPr>
+    </w:p>
+    <w:p/>
+    <w:p>
+      <w:pPr>
+        <w:rPr>
+          <w:i/>
+        </w:rPr>
+      </w:pPr>
+    </w:p>
+    <w:p>
+      <w:pPr>
+        <w:rPr>
+          <w:i/>
+        </w:rPr>
+      </w:pPr>
+    </w:p>
+    <w:p>
+      <w:pPr>
+        <w:rPr>
+          <w:i/>
+        </w:rPr>
+      </w:pPr>
     </w:p>
     <w:p>
       <w:pPr>
@@ -3000,7 +3406,7 @@
         <mc:AlternateContent>
           <mc:Choice Requires="wpg">
             <w:drawing>
-              <wp:anchor distT="0" distB="0" distL="114300" distR="114300" simplePos="0" relativeHeight="251660288" behindDoc="0" locked="0" layoutInCell="1" allowOverlap="1" wp14:anchorId="3AFD2137" wp14:editId="1BF02049">
+              <wp:anchor distT="0" distB="0" distL="114300" distR="114300" simplePos="0" relativeHeight="251656192" behindDoc="0" locked="0" layoutInCell="1" allowOverlap="1" wp14:anchorId="3AFD2137" wp14:editId="1BF02049">
                 <wp:simplePos x="0" y="0"/>
                 <wp:positionH relativeFrom="column">
                   <wp:posOffset>0</wp:posOffset>
@@ -3033,7 +3439,7 @@
                           </pic:cNvPicPr>
                         </pic:nvPicPr>
                         <pic:blipFill>
-                          <a:blip r:embed="rId12" cstate="print">
+                          <a:blip r:embed="rId13" cstate="print">
                             <a:extLst>
                               <a:ext uri="{28A0092B-C50C-407E-A947-70E740481C1C}">
                                 <a14:useLocalDpi xmlns:a14="http://schemas.microsoft.com/office/drawing/2010/main" val="0"/>
@@ -3109,28 +3515,9 @@
           </mc:Choice>
           <mc:Fallback>
             <w:pict>
-              <v:group id="Group 4" o:spid="_x0000_s1026" style="position:absolute;margin-left:0;margin-top:43.35pt;width:191.25pt;height:340.5pt;z-index:251660288" coordsize="24288,43243" o:gfxdata="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">
-                <v:shapetype id="_x0000_t75" coordsize="21600,21600" o:spt="75" o:preferrelative="t" path="m@4@5l@4@11@9@11@9@5xe" filled="f" stroked="f">
-                  <v:stroke joinstyle="miter"/>
-                  <v:formulas>
-                    <v:f eqn="if lineDrawn pixelLineWidth 0"/>
-                    <v:f eqn="sum @0 1 0"/>
-                    <v:f eqn="sum 0 0 @1"/>
-                    <v:f eqn="prod @2 1 2"/>
-                    <v:f eqn="prod @3 21600 pixelWidth"/>
-                    <v:f eqn="prod @3 21600 pixelHeight"/>
-                    <v:f eqn="sum @0 0 1"/>
-                    <v:f eqn="prod @6 1 2"/>
-                    <v:f eqn="prod @7 21600 pixelWidth"/>
-                    <v:f eqn="sum @8 21600 0"/>
-                    <v:f eqn="prod @7 21600 pixelHeight"/>
-                    <v:f eqn="sum @10 21600 0"/>
-                  </v:formulas>
-                  <v:path o:extrusionok="f" gradientshapeok="t" o:connecttype="rect"/>
-                  <o:lock v:ext="edit" aspectratio="t"/>
-                </v:shapetype>
+              <v:group id="Group 4" o:spid="_x0000_s1026" style="position:absolute;margin-left:0;margin-top:43.35pt;width:191.25pt;height:340.5pt;z-index:251656192" coordsize="24288,43243" o:gfxdata="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">
                 <v:shape id="Picture 33" o:spid="_x0000_s1027" type="#_x0000_t75" style="position:absolute;width:24288;height:43243;visibility:visible;mso-wrap-style:square" o:gfxdata="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">
-                  <v:imagedata r:id="rId13" o:title=""/>
+                  <v:imagedata r:id="rId14" o:title=""/>
                   <v:path arrowok="t"/>
                 </v:shape>
                 <v:oval id="Oval 2" o:spid="_x0000_s1028" style="position:absolute;left:6286;top:21240;width:11335;height:5963;visibility:visible;mso-wrap-style:square;v-text-anchor:middle" o:gfxdata="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" filled="f" strokecolor="#0070c0" strokeweight="1pt">
@@ -3289,7 +3676,7 @@
         <mc:AlternateContent>
           <mc:Choice Requires="wpg">
             <w:drawing>
-              <wp:anchor distT="0" distB="0" distL="114300" distR="114300" simplePos="0" relativeHeight="251663360" behindDoc="0" locked="0" layoutInCell="1" allowOverlap="1">
+              <wp:anchor distT="0" distB="0" distL="114300" distR="114300" simplePos="0" relativeHeight="251659264" behindDoc="0" locked="0" layoutInCell="1" allowOverlap="1">
                 <wp:simplePos x="0" y="0"/>
                 <wp:positionH relativeFrom="column">
                   <wp:posOffset>152400</wp:posOffset>
@@ -3322,7 +3709,7 @@
                           </pic:cNvPicPr>
                         </pic:nvPicPr>
                         <pic:blipFill>
-                          <a:blip r:embed="rId14" cstate="print">
+                          <a:blip r:embed="rId15" cstate="print">
                             <a:extLst>
                               <a:ext uri="{28A0092B-C50C-407E-A947-70E740481C1C}">
                                 <a14:useLocalDpi xmlns:a14="http://schemas.microsoft.com/office/drawing/2010/main" val="0"/>
@@ -3385,9 +3772,9 @@
           </mc:Choice>
           <mc:Fallback>
             <w:pict>
-              <v:group id="Group 5" o:spid="_x0000_s1026" style="position:absolute;margin-left:12pt;margin-top:10.5pt;width:191.25pt;height:340.5pt;z-index:251663360" coordsize="24288,43243" o:gfxdata="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">
+              <v:group id="Group 5" o:spid="_x0000_s1026" style="position:absolute;margin-left:12pt;margin-top:10.5pt;width:191.25pt;height:340.5pt;z-index:251659264" coordsize="24288,43243" o:gfxdata="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">
                 <v:shape id="Picture 34" o:spid="_x0000_s1027" type="#_x0000_t75" style="position:absolute;width:24288;height:43243;visibility:visible;mso-wrap-style:square" o:gfxdata="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">
-                  <v:imagedata r:id="rId15" o:title=""/>
+                  <v:imagedata r:id="rId16" o:title=""/>
                   <v:path arrowok="t"/>
                 </v:shape>
                 <v:oval id="Oval 42" o:spid="_x0000_s1028" style="position:absolute;left:4476;top:15144;width:14388;height:13682;visibility:visible;mso-wrap-style:square;v-text-anchor:middle" o:gfxdata="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" filled="f" strokecolor="#ed7d31 [3205]" strokeweight="1pt">
@@ -3526,7 +3913,7 @@
         <mc:AlternateContent>
           <mc:Choice Requires="wpg">
             <w:drawing>
-              <wp:anchor distT="0" distB="0" distL="114300" distR="114300" simplePos="0" relativeHeight="251664384" behindDoc="0" locked="0" layoutInCell="1" allowOverlap="1" wp14:anchorId="5BD7C3D2" wp14:editId="7F803929">
+              <wp:anchor distT="0" distB="0" distL="114300" distR="114300" simplePos="0" relativeHeight="251660288" behindDoc="0" locked="0" layoutInCell="1" allowOverlap="1" wp14:anchorId="5BD7C3D2" wp14:editId="7F803929">
                 <wp:simplePos x="0" y="0"/>
                 <wp:positionH relativeFrom="column">
                   <wp:posOffset>-114300</wp:posOffset>
@@ -3559,7 +3946,7 @@
                           </pic:cNvPicPr>
                         </pic:nvPicPr>
                         <pic:blipFill>
-                          <a:blip r:embed="rId14" cstate="print">
+                          <a:blip r:embed="rId15" cstate="print">
                             <a:extLst>
                               <a:ext uri="{28A0092B-C50C-407E-A947-70E740481C1C}">
                                 <a14:useLocalDpi xmlns:a14="http://schemas.microsoft.com/office/drawing/2010/main" val="0"/>
@@ -3686,12 +4073,12 @@
           </mc:Choice>
           <mc:Fallback>
             <w:pict>
-              <v:group id="Group 38" o:spid="_x0000_s1027" style="position:absolute;margin-left:-9pt;margin-top:8.3pt;width:191.3pt;height:339.85pt;z-index:251664384" coordsize="24298,43162" o:gfxdata="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">
-                <v:shape id="Picture 36" o:spid="_x0000_s1028" type="#_x0000_t75" style="position:absolute;width:24298;height:43162;visibility:visible;mso-wrap-style:square" o:gfxdata="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">
+              <v:group id="Group 38" o:spid="_x0000_s1033" style="position:absolute;margin-left:-9pt;margin-top:8.3pt;width:191.3pt;height:339.85pt;z-index:251660288" coordsize="24298,43162" o:gfxdata="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">
+                <v:shape id="Picture 36" o:spid="_x0000_s1034" type="#_x0000_t75" style="position:absolute;width:24298;height:43162;visibility:visible;mso-wrap-style:square" o:gfxdata="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">
                   <v:imagedata r:id="rId16" o:title=""/>
                   <v:path arrowok="t"/>
                 </v:shape>
-                <v:shape id="Text Box 40" o:spid="_x0000_s1029" type="#_x0000_t202" style="position:absolute;left:9080;top:20526;width:7016;height:2597;visibility:visible;mso-wrap-style:square;v-text-anchor:top" o:gfxdata="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" fillcolor="#f8f8f8" stroked="f" strokeweight=".5pt">
+                <v:shape id="Text Box 40" o:spid="_x0000_s1035" type="#_x0000_t202" style="position:absolute;left:9080;top:20526;width:7016;height:2597;visibility:visible;mso-wrap-style:square;v-text-anchor:top" o:gfxdata="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" fillcolor="#f8f8f8" stroked="f" strokeweight=".5pt">
                   <v:textbox>
                     <w:txbxContent>
                       <w:p>
@@ -3712,7 +4099,7 @@
                     </w:txbxContent>
                   </v:textbox>
                 </v:shape>
-                <v:line id="Straight Connector 41" o:spid="_x0000_s1030" style="position:absolute;flip:y;visibility:visible;mso-wrap-style:square" from="10167,26281" to="13047,26281" o:connectortype="straight" o:gfxdata="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" strokecolor="#41aff9" strokeweight="1.5pt">
+                <v:line id="Straight Connector 41" o:spid="_x0000_s1036" style="position:absolute;flip:y;visibility:visible;mso-wrap-style:square" from="10167,26281" to="13047,26281" o:connectortype="straight" o:gfxdata="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" strokecolor="#41aff9" strokeweight="1.5pt">
                   <v:stroke joinstyle="miter"/>
                 </v:line>
                 <w10:wrap type="square"/>
@@ -3735,7 +4122,7 @@
         <mc:AlternateContent>
           <mc:Choice Requires="wps">
             <w:drawing>
-              <wp:anchor distT="0" distB="0" distL="114300" distR="114300" simplePos="0" relativeHeight="251665408" behindDoc="0" locked="0" layoutInCell="1" allowOverlap="1" wp14:anchorId="0BA7032A" wp14:editId="21310E78">
+              <wp:anchor distT="0" distB="0" distL="114300" distR="114300" simplePos="0" relativeHeight="251661312" behindDoc="0" locked="0" layoutInCell="1" allowOverlap="1" wp14:anchorId="0BA7032A" wp14:editId="21310E78">
                 <wp:simplePos x="0" y="0"/>
                 <wp:positionH relativeFrom="column">
                   <wp:posOffset>-2133600</wp:posOffset>
@@ -3797,7 +4184,7 @@
           </mc:Choice>
           <mc:Fallback>
             <w:pict>
-              <v:oval id="Oval 3" o:spid="_x0000_s1026" style="position:absolute;margin-left:-168pt;margin-top:7.85pt;width:117.75pt;height:112.5pt;z-index:251665408;visibility:visible;mso-wrap-style:square;mso-wrap-distance-left:9pt;mso-wrap-distance-top:0;mso-wrap-distance-right:9pt;mso-wrap-distance-bottom:0;mso-position-horizontal:absolute;mso-position-horizontal-relative:text;mso-position-vertical:absolute;mso-position-vertical-relative:text;v-text-anchor:middle" o:gfxdata="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" filled="f" strokecolor="#00b050" strokeweight="1pt">
+              <v:oval id="Oval 3" o:spid="_x0000_s1026" style="position:absolute;margin-left:-168pt;margin-top:7.85pt;width:117.75pt;height:112.5pt;z-index:251661312;visibility:visible;mso-wrap-style:square;mso-wrap-distance-left:9pt;mso-wrap-distance-top:0;mso-wrap-distance-right:9pt;mso-wrap-distance-bottom:0;mso-position-horizontal:absolute;mso-position-horizontal-relative:text;mso-position-vertical:absolute;mso-position-vertical-relative:text;v-text-anchor:middle" o:gfxdata="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" filled="f" strokecolor="#00b050" strokeweight="1pt">
                 <v:stroke joinstyle="miter"/>
               </v:oval>
             </w:pict>
@@ -3883,7 +4270,7 @@
           <w:lang w:eastAsia="en-ZA"/>
         </w:rPr>
         <w:drawing>
-          <wp:anchor distT="0" distB="0" distL="114300" distR="114300" simplePos="0" relativeHeight="251667456" behindDoc="0" locked="0" layoutInCell="1" allowOverlap="1" wp14:anchorId="72898C6F" wp14:editId="21DD7FE1">
+          <wp:anchor distT="0" distB="0" distL="114300" distR="114300" simplePos="0" relativeHeight="251663360" behindDoc="0" locked="0" layoutInCell="1" allowOverlap="1" wp14:anchorId="72898C6F" wp14:editId="21DD7FE1">
             <wp:simplePos x="0" y="0"/>
             <wp:positionH relativeFrom="column">
               <wp:posOffset>-123825</wp:posOffset>
@@ -4899,7 +5286,7 @@
           <w:rPr>
             <w:noProof/>
           </w:rPr>
-          <w:t>0</w:t>
+          <w:t>5</w:t>
         </w:r>
         <w:r>
           <w:rPr>
@@ -6835,8 +7222,8 @@
   <w:rsids>
     <w:rsidRoot w:val="007262FB"/>
     <w:rsid w:val="001174DC"/>
+    <w:rsid w:val="00276ADC"/>
     <w:rsid w:val="006B0471"/>
-    <w:rsid w:val="006F22E6"/>
     <w:rsid w:val="007262FB"/>
     <w:rsid w:val="009C683D"/>
   </w:rsids>
@@ -7563,7 +7950,7 @@
 </file>
 
 <file path=customXml/itemProps1.xml><?xml version="1.0" encoding="utf-8"?>
-<ds:datastoreItem xmlns:ds="http://schemas.openxmlformats.org/officeDocument/2006/customXml" ds:itemID="{990166BC-918A-49AE-B4A4-13442F9EB537}">
+<ds:datastoreItem xmlns:ds="http://schemas.openxmlformats.org/officeDocument/2006/customXml" ds:itemID="{A06574F2-7AB5-4735-B49A-68BE7285011E}">
   <ds:schemaRefs>
     <ds:schemaRef ds:uri="http://schemas.openxmlformats.org/officeDocument/2006/bibliography"/>
   </ds:schemaRefs>

</xml_diff>

<commit_message>
Changes to getting started section of user manual
</commit_message>
<xml_diff>
--- a/documentation/UserManual/UserManual.docx
+++ b/documentation/UserManual/UserManual.docx
@@ -392,7 +392,7 @@
             <mc:AlternateContent>
               <mc:Choice Requires="wps">
                 <w:drawing>
-                  <wp:anchor distT="0" distB="0" distL="114300" distR="114300" simplePos="0" relativeHeight="251659264" behindDoc="0" locked="0" layoutInCell="1" allowOverlap="1" wp14:anchorId="1CD7EC6B" wp14:editId="22958370">
+                  <wp:anchor distT="0" distB="0" distL="114300" distR="114300" simplePos="0" relativeHeight="251658240" behindDoc="0" locked="0" layoutInCell="1" allowOverlap="1" wp14:anchorId="1CD7EC6B" wp14:editId="22958370">
                     <wp:simplePos x="0" y="0"/>
                     <wp:positionH relativeFrom="margin">
                       <wp:posOffset>0</wp:posOffset>
@@ -614,7 +614,7 @@
                     <v:stroke joinstyle="miter"/>
                     <v:path gradientshapeok="t" o:connecttype="rect"/>
                   </v:shapetype>
-                  <v:shape id="Text Box 142" o:spid="_x0000_s1026" type="#_x0000_t202" style="position:absolute;left:0;text-align:left;margin-left:0;margin-top:690.1pt;width:516pt;height:43.9pt;z-index:251659264;visibility:visible;mso-wrap-style:square;mso-width-percent:1000;mso-height-percent:0;mso-wrap-distance-left:9pt;mso-wrap-distance-top:0;mso-wrap-distance-right:9pt;mso-wrap-distance-bottom:0;mso-position-horizontal:absolute;mso-position-horizontal-relative:margin;mso-position-vertical:absolute;mso-position-vertical-relative:page;mso-width-percent:1000;mso-height-percent:0;mso-width-relative:margin;mso-height-relative:margin;v-text-anchor:bottom" o:gfxdata="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" filled="f" stroked="f" strokeweight=".5pt">
+                  <v:shape id="Text Box 142" o:spid="_x0000_s1026" type="#_x0000_t202" style="position:absolute;left:0;text-align:left;margin-left:0;margin-top:690.1pt;width:516pt;height:43.9pt;z-index:251658240;visibility:visible;mso-wrap-style:square;mso-width-percent:1000;mso-height-percent:0;mso-wrap-distance-left:9pt;mso-wrap-distance-top:0;mso-wrap-distance-right:9pt;mso-wrap-distance-bottom:0;mso-position-horizontal:absolute;mso-position-horizontal-relative:margin;mso-position-vertical:absolute;mso-position-vertical-relative:page;mso-width-percent:1000;mso-height-percent:0;mso-width-relative:margin;mso-height-relative:margin;v-text-anchor:bottom" o:gfxdata="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" filled="f" stroked="f" strokeweight=".5pt">
                     <v:textbox style="mso-fit-shape-to-text:t" inset="0,0,0,0">
                       <w:txbxContent>
                         <w:sdt>
@@ -2614,36 +2614,196 @@
       </w:r>
     </w:p>
     <w:p/>
-    <w:p>
-      <w:bookmarkStart w:id="4" w:name="_GoBack"/>
+    <w:p/>
+    <w:p>
+      <w:pPr>
+        <w:pStyle w:val="Heading1"/>
+      </w:pPr>
+      <w:bookmarkStart w:id="4" w:name="_Toc426398268"/>
+      <w:r>
+        <w:t>Installation</w:t>
+      </w:r>
       <w:bookmarkEnd w:id="4"/>
     </w:p>
     <w:p>
       <w:pPr>
-        <w:pStyle w:val="Heading1"/>
-      </w:pPr>
-      <w:bookmarkStart w:id="5" w:name="_Toc426398268"/>
-      <w:r>
-        <w:t>Installation</w:t>
-      </w:r>
-      <w:bookmarkEnd w:id="5"/>
-    </w:p>
-    <w:p>
-      <w:r>
-        <w:t>@team at present the app is not yet on the play store this should be implemented by</w:t>
+        <w:pStyle w:val="Heading2"/>
+      </w:pPr>
+      <w:r>
+        <w:t xml:space="preserve">Installation </w:t>
       </w:r>
       <w:proofErr w:type="gramStart"/>
       <w:r>
-        <w:t xml:space="preserve">,  </w:t>
+        <w:t>Via</w:t>
+      </w:r>
+      <w:proofErr w:type="gramEnd"/>
+      <w:r>
+        <w:t xml:space="preserve"> the Google Play Store</w:t>
+      </w:r>
+    </w:p>
+    <w:p>
+      <w:r>
+        <w:t xml:space="preserve">@team at present the app is not yet on the play store this should be implemented by, </w:t>
+      </w:r>
+      <w:r>
+        <w:t>October</w:t>
+      </w:r>
+      <w:r>
+        <w:t xml:space="preserve"> </w:t>
+      </w:r>
+      <w:r>
+        <w:t>25</w:t>
+      </w:r>
+      <w:r>
+        <w:rPr>
+          <w:vertAlign w:val="superscript"/>
+        </w:rPr>
+        <w:t>th</w:t>
+      </w:r>
+    </w:p>
+    <w:p/>
+    <w:p>
+      <w:pPr>
+        <w:pStyle w:val="Heading2"/>
+      </w:pPr>
+      <w:r>
+        <w:t xml:space="preserve">Installation </w:t>
+      </w:r>
+      <w:proofErr w:type="gramStart"/>
+      <w:r>
+        <w:t>Via</w:t>
+      </w:r>
+      <w:proofErr w:type="gramEnd"/>
+      <w:r>
+        <w:t xml:space="preserve"> the </w:t>
       </w:r>
       <w:proofErr w:type="spellStart"/>
       <w:r>
-        <w:t>Septemeber</w:t>
+        <w:t>Github</w:t>
       </w:r>
       <w:proofErr w:type="spellEnd"/>
-      <w:proofErr w:type="gramEnd"/>
-      <w:r>
-        <w:t xml:space="preserve"> 4th</w:t>
+      <w:r>
+        <w:t xml:space="preserve"> Repository</w:t>
+      </w:r>
+    </w:p>
+    <w:p>
+      <w:pPr>
+        <w:pStyle w:val="ListParagraph"/>
+        <w:numPr>
+          <w:ilvl w:val="0"/>
+          <w:numId w:val="6"/>
+        </w:numPr>
+      </w:pPr>
+      <w:r>
+        <w:t>Ensure that your smart phone allows third party app installations</w:t>
+      </w:r>
+      <w:r>
+        <w:rPr>
+          <w:rStyle w:val="FootnoteReference"/>
+        </w:rPr>
+        <w:footnoteReference w:id="3"/>
+      </w:r>
+    </w:p>
+    <w:p>
+      <w:pPr>
+        <w:pStyle w:val="ListParagraph"/>
+        <w:numPr>
+          <w:ilvl w:val="0"/>
+          <w:numId w:val="6"/>
+        </w:numPr>
+      </w:pPr>
+      <w:r>
+        <w:rPr>
+          <w:color w:val="000000" w:themeColor="text1"/>
+        </w:rPr>
+        <w:t xml:space="preserve">Navigate to </w:t>
+      </w:r>
+      <w:hyperlink r:id="rId11" w:history="1">
+        <w:r>
+          <w:rPr>
+            <w:rStyle w:val="Hyperlink"/>
+          </w:rPr>
+          <w:t>https://github.com/AxelInd/COS301_DriveStats/apk/</w:t>
+        </w:r>
+      </w:hyperlink>
+    </w:p>
+    <w:p>
+      <w:pPr>
+        <w:pStyle w:val="ListParagraph"/>
+        <w:numPr>
+          <w:ilvl w:val="0"/>
+          <w:numId w:val="6"/>
+        </w:numPr>
+      </w:pPr>
+      <w:r>
+        <w:rPr>
+          <w:color w:val="000000" w:themeColor="text1"/>
+        </w:rPr>
+        <w:t xml:space="preserve">Download the </w:t>
+      </w:r>
+      <w:proofErr w:type="spellStart"/>
+      <w:r>
+        <w:rPr>
+          <w:color w:val="000000" w:themeColor="text1"/>
+        </w:rPr>
+        <w:t>DriveStats.apk</w:t>
+      </w:r>
+      <w:proofErr w:type="spellEnd"/>
+      <w:r>
+        <w:rPr>
+          <w:color w:val="000000" w:themeColor="text1"/>
+        </w:rPr>
+        <w:t xml:space="preserve"> file and its associated README</w:t>
+      </w:r>
+    </w:p>
+    <w:p>
+      <w:pPr>
+        <w:pStyle w:val="ListParagraph"/>
+        <w:numPr>
+          <w:ilvl w:val="0"/>
+          <w:numId w:val="6"/>
+        </w:numPr>
+      </w:pPr>
+      <w:r>
+        <w:t xml:space="preserve">Copy the </w:t>
+      </w:r>
+      <w:proofErr w:type="spellStart"/>
+      <w:r>
+        <w:rPr>
+          <w:color w:val="000000" w:themeColor="text1"/>
+        </w:rPr>
+        <w:t>DriveStats.apk</w:t>
+      </w:r>
+      <w:proofErr w:type="spellEnd"/>
+      <w:r>
+        <w:rPr>
+          <w:color w:val="000000" w:themeColor="text1"/>
+        </w:rPr>
+        <w:t xml:space="preserve"> file into the download folder of your smart phone</w:t>
+      </w:r>
+    </w:p>
+    <w:p>
+      <w:pPr>
+        <w:pStyle w:val="ListParagraph"/>
+        <w:numPr>
+          <w:ilvl w:val="0"/>
+          <w:numId w:val="6"/>
+        </w:numPr>
+      </w:pPr>
+      <w:r>
+        <w:t>Open the file manager on your browser and navigate to the downloads folder</w:t>
+      </w:r>
+    </w:p>
+    <w:p>
+      <w:pPr>
+        <w:pStyle w:val="ListParagraph"/>
+        <w:numPr>
+          <w:ilvl w:val="0"/>
+          <w:numId w:val="6"/>
+        </w:numPr>
+      </w:pPr>
+      <w:r>
+        <w:t>Select the APK and select install</w:t>
       </w:r>
     </w:p>
     <w:p>
@@ -2656,19 +2816,6 @@
         <w:rPr>
           <w:i/>
         </w:rPr>
-        <w:t>Image showing opening app store</w:t>
-      </w:r>
-    </w:p>
-    <w:p>
-      <w:pPr>
-        <w:rPr>
-          <w:i/>
-        </w:rPr>
-      </w:pPr>
-      <w:r>
-        <w:rPr>
-          <w:i/>
-        </w:rPr>
         <w:t>Image showing selecting our app and clicking install</w:t>
       </w:r>
     </w:p>
@@ -2690,25 +2837,66 @@
       <w:pPr>
         <w:pStyle w:val="Heading2"/>
       </w:pPr>
-      <w:bookmarkStart w:id="6" w:name="_Toc426398269"/>
+      <w:bookmarkStart w:id="5" w:name="_Toc426398269"/>
       <w:r>
         <w:lastRenderedPageBreak/>
         <w:t>Getting Started</w:t>
       </w:r>
+      <w:bookmarkEnd w:id="5"/>
+    </w:p>
+    <w:p>
+      <w:pPr>
+        <w:pStyle w:val="Heading3"/>
+      </w:pPr>
+      <w:r>
+        <w:t>Before you Begin</w:t>
+      </w:r>
+    </w:p>
+    <w:p>
+      <w:pPr>
+        <w:pStyle w:val="ListParagraph"/>
+        <w:numPr>
+          <w:ilvl w:val="0"/>
+          <w:numId w:val="7"/>
+        </w:numPr>
+      </w:pPr>
+      <w:r>
+        <w:t xml:space="preserve">Ensure that you have the DVT </w:t>
+      </w:r>
+      <w:proofErr w:type="spellStart"/>
+      <w:r>
+        <w:t>DriveStats</w:t>
+      </w:r>
+      <w:proofErr w:type="spellEnd"/>
+      <w:r>
+        <w:t xml:space="preserve"> Application Installed on your device.</w:t>
+      </w:r>
+    </w:p>
+    <w:p>
+      <w:pPr>
+        <w:pStyle w:val="ListParagraph"/>
+        <w:numPr>
+          <w:ilvl w:val="0"/>
+          <w:numId w:val="7"/>
+        </w:numPr>
+      </w:pPr>
+      <w:r>
+        <w:t>Ensure that your cellular phone meets the requirements outlined in the Minimal Requirements section.</w:t>
+      </w:r>
+    </w:p>
+    <w:p/>
+    <w:p>
+      <w:pPr>
+        <w:pStyle w:val="Heading3"/>
+      </w:pPr>
+      <w:bookmarkStart w:id="6" w:name="_Toc426398270"/>
+      <w:r>
+        <w:t>G</w:t>
+      </w:r>
+      <w:r>
+        <w:t>oogle login</w:t>
+      </w:r>
       <w:bookmarkEnd w:id="6"/>
-    </w:p>
-    <w:p>
-      <w:pPr>
-        <w:pStyle w:val="Heading2"/>
-      </w:pPr>
-      <w:bookmarkStart w:id="7" w:name="_Toc426398270"/>
-      <w:r>
-        <w:t>G</w:t>
-      </w:r>
-      <w:r>
-        <w:t>oogle login</w:t>
-      </w:r>
-      <w:bookmarkEnd w:id="7"/>
     </w:p>
     <w:p>
       <w:r>
@@ -2733,7 +2921,7 @@
             <o:lock v:ext="edit" aspectratio="t"/>
           </v:shapetype>
           <v:shape id="_x0000_i1025" type="#_x0000_t75" style="width:207.35pt;height:368.65pt">
-            <v:imagedata r:id="rId11" o:title="AjvpHvMNMGfQpvYyeMMQ5vpW8Jjnr6vhsiyg988SoWXX"/>
+            <v:imagedata r:id="rId12" o:title="AjvpHvMNMGfQpvYyeMMQ5vpW8Jjnr6vhsiyg988SoWXX"/>
           </v:shape>
         </w:pict>
       </w:r>
@@ -2802,6 +2990,8 @@
         </w:rPr>
         <w:t>Explain how to set display name</w:t>
       </w:r>
+      <w:bookmarkStart w:id="7" w:name="_GoBack"/>
+      <w:bookmarkEnd w:id="7"/>
     </w:p>
     <w:p>
       <w:pPr>
@@ -2829,7 +3019,6 @@
         <w:pStyle w:val="Heading2"/>
       </w:pPr>
       <w:r>
-        <w:lastRenderedPageBreak/>
         <w:t>Layout of system</w:t>
       </w:r>
       <w:r>
@@ -2877,7 +3066,7 @@
         <mc:AlternateContent>
           <mc:Choice Requires="wpg">
             <w:drawing>
-              <wp:anchor distT="0" distB="0" distL="114300" distR="114300" simplePos="0" relativeHeight="251672576" behindDoc="0" locked="0" layoutInCell="1" allowOverlap="1" wp14:anchorId="5E22E83D" wp14:editId="7C3451E9">
+              <wp:anchor distT="0" distB="0" distL="114300" distR="114300" simplePos="0" relativeHeight="251660800" behindDoc="0" locked="0" layoutInCell="1" allowOverlap="1" wp14:anchorId="5E22E83D" wp14:editId="7C3451E9">
                 <wp:simplePos x="0" y="0"/>
                 <wp:positionH relativeFrom="column">
                   <wp:posOffset>0</wp:posOffset>
@@ -3139,7 +3328,7 @@
           </mc:Choice>
           <mc:Fallback>
             <w:pict>
-              <v:group w14:anchorId="5E22E83D" id="Group 13" o:spid="_x0000_s1027" style="position:absolute;margin-left:0;margin-top:18.05pt;width:237pt;height:123.75pt;z-index:251672576" coordsize="30099,15716" o:gfxdata="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">
+              <v:group w14:anchorId="5E22E83D" id="Group 13" o:spid="_x0000_s1027" style="position:absolute;margin-left:0;margin-top:18.05pt;width:237pt;height:123.75pt;z-index:251660800" coordsize="30099,15716" o:gfxdata="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">
                 <v:rect id="Rectangle 6" o:spid="_x0000_s1028" style="position:absolute;top:12192;width:7429;height:3524;visibility:visible;mso-wrap-style:square;v-text-anchor:middle" o:gfxdata="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" fillcolor="white [3201]" strokecolor="#9cc2e5 [1940]" strokeweight="1pt">
                   <v:textbox>
                     <w:txbxContent>
@@ -3404,7 +3593,7 @@
         <mc:AlternateContent>
           <mc:Choice Requires="wpg">
             <w:drawing>
-              <wp:anchor distT="0" distB="0" distL="114300" distR="114300" simplePos="0" relativeHeight="251656192" behindDoc="0" locked="0" layoutInCell="1" allowOverlap="1" wp14:anchorId="3AFD2137" wp14:editId="1BF02049">
+              <wp:anchor distT="0" distB="0" distL="114300" distR="114300" simplePos="0" relativeHeight="251654656" behindDoc="0" locked="0" layoutInCell="1" allowOverlap="1" wp14:anchorId="3AFD2137" wp14:editId="1BF02049">
                 <wp:simplePos x="0" y="0"/>
                 <wp:positionH relativeFrom="column">
                   <wp:posOffset>0</wp:posOffset>
@@ -3437,7 +3626,7 @@
                           </pic:cNvPicPr>
                         </pic:nvPicPr>
                         <pic:blipFill>
-                          <a:blip r:embed="rId12" cstate="print">
+                          <a:blip r:embed="rId13" cstate="print">
                             <a:extLst>
                               <a:ext uri="{28A0092B-C50C-407E-A947-70E740481C1C}">
                                 <a14:useLocalDpi xmlns:a14="http://schemas.microsoft.com/office/drawing/2010/main" val="0"/>
@@ -3513,9 +3702,9 @@
           </mc:Choice>
           <mc:Fallback>
             <w:pict>
-              <v:group w14:anchorId="4FB947EC" id="Group 4" o:spid="_x0000_s1026" style="position:absolute;margin-left:0;margin-top:43.35pt;width:191.25pt;height:340.5pt;z-index:251656192" coordsize="24288,43243" o:gfxdata="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">
+              <v:group w14:anchorId="48AEE542" id="Group 4" o:spid="_x0000_s1026" style="position:absolute;margin-left:0;margin-top:43.35pt;width:191.25pt;height:340.5pt;z-index:251654656" coordsize="24288,43243" o:gfxdata="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">
                 <v:shape id="Picture 33" o:spid="_x0000_s1027" type="#_x0000_t75" style="position:absolute;width:24288;height:43243;visibility:visible;mso-wrap-style:square" o:gfxdata="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">
-                  <v:imagedata r:id="rId13" o:title=""/>
+                  <v:imagedata r:id="rId14" o:title=""/>
                   <v:path arrowok="t"/>
                 </v:shape>
                 <v:oval id="Oval 2" o:spid="_x0000_s1028" style="position:absolute;left:6286;top:21240;width:11335;height:5963;visibility:visible;mso-wrap-style:square;v-text-anchor:middle" o:gfxdata="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" filled="f" strokecolor="#0070c0" strokeweight="1pt">
@@ -3674,7 +3863,7 @@
         <mc:AlternateContent>
           <mc:Choice Requires="wpg">
             <w:drawing>
-              <wp:anchor distT="0" distB="0" distL="114300" distR="114300" simplePos="0" relativeHeight="251659264" behindDoc="0" locked="0" layoutInCell="1" allowOverlap="1">
+              <wp:anchor distT="0" distB="0" distL="114300" distR="114300" simplePos="0" relativeHeight="251656704" behindDoc="0" locked="0" layoutInCell="1" allowOverlap="1">
                 <wp:simplePos x="0" y="0"/>
                 <wp:positionH relativeFrom="column">
                   <wp:posOffset>152400</wp:posOffset>
@@ -3707,7 +3896,7 @@
                           </pic:cNvPicPr>
                         </pic:nvPicPr>
                         <pic:blipFill>
-                          <a:blip r:embed="rId14" cstate="print">
+                          <a:blip r:embed="rId15" cstate="print">
                             <a:extLst>
                               <a:ext uri="{28A0092B-C50C-407E-A947-70E740481C1C}">
                                 <a14:useLocalDpi xmlns:a14="http://schemas.microsoft.com/office/drawing/2010/main" val="0"/>
@@ -3770,9 +3959,9 @@
           </mc:Choice>
           <mc:Fallback>
             <w:pict>
-              <v:group w14:anchorId="7EF8CAD7" id="Group 5" o:spid="_x0000_s1026" style="position:absolute;margin-left:12pt;margin-top:10.5pt;width:191.25pt;height:340.5pt;z-index:251659264" coordsize="24288,43243" o:gfxdata="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">
+              <v:group w14:anchorId="66D8AB4D" id="Group 5" o:spid="_x0000_s1026" style="position:absolute;margin-left:12pt;margin-top:10.5pt;width:191.25pt;height:340.5pt;z-index:251656704" coordsize="24288,43243" o:gfxdata="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">
                 <v:shape id="Picture 34" o:spid="_x0000_s1027" type="#_x0000_t75" style="position:absolute;width:24288;height:43243;visibility:visible;mso-wrap-style:square" o:gfxdata="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">
-                  <v:imagedata r:id="rId15" o:title=""/>
+                  <v:imagedata r:id="rId16" o:title=""/>
                   <v:path arrowok="t"/>
                 </v:shape>
                 <v:oval id="Oval 42" o:spid="_x0000_s1028" style="position:absolute;left:4476;top:15144;width:14388;height:13682;visibility:visible;mso-wrap-style:square;v-text-anchor:middle" o:gfxdata="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" filled="f" strokecolor="#ed7d31 [3205]" strokeweight="1pt">
@@ -3911,7 +4100,7 @@
         <mc:AlternateContent>
           <mc:Choice Requires="wpg">
             <w:drawing>
-              <wp:anchor distT="0" distB="0" distL="114300" distR="114300" simplePos="0" relativeHeight="251660288" behindDoc="0" locked="0" layoutInCell="1" allowOverlap="1" wp14:anchorId="5BD7C3D2" wp14:editId="7F803929">
+              <wp:anchor distT="0" distB="0" distL="114300" distR="114300" simplePos="0" relativeHeight="251657728" behindDoc="0" locked="0" layoutInCell="1" allowOverlap="1" wp14:anchorId="5BD7C3D2" wp14:editId="7F803929">
                 <wp:simplePos x="0" y="0"/>
                 <wp:positionH relativeFrom="column">
                   <wp:posOffset>-114300</wp:posOffset>
@@ -3944,7 +4133,7 @@
                           </pic:cNvPicPr>
                         </pic:nvPicPr>
                         <pic:blipFill>
-                          <a:blip r:embed="rId14" cstate="print">
+                          <a:blip r:embed="rId15" cstate="print">
                             <a:extLst>
                               <a:ext uri="{28A0092B-C50C-407E-A947-70E740481C1C}">
                                 <a14:useLocalDpi xmlns:a14="http://schemas.microsoft.com/office/drawing/2010/main" val="0"/>
@@ -4071,9 +4260,9 @@
           </mc:Choice>
           <mc:Fallback>
             <w:pict>
-              <v:group w14:anchorId="5BD7C3D2" id="Group 38" o:spid="_x0000_s1033" style="position:absolute;margin-left:-9pt;margin-top:8.3pt;width:191.3pt;height:339.85pt;z-index:251660288" coordsize="24298,43162" o:gfxdata="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">
+              <v:group w14:anchorId="5BD7C3D2" id="Group 38" o:spid="_x0000_s1033" style="position:absolute;margin-left:-9pt;margin-top:8.3pt;width:191.3pt;height:339.85pt;z-index:251657728" coordsize="24298,43162" o:gfxdata="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">
                 <v:shape id="Picture 36" o:spid="_x0000_s1034" type="#_x0000_t75" style="position:absolute;width:24298;height:43162;visibility:visible;mso-wrap-style:square" o:gfxdata="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">
-                  <v:imagedata r:id="rId15" o:title=""/>
+                  <v:imagedata r:id="rId16" o:title=""/>
                   <v:path arrowok="t"/>
                 </v:shape>
                 <v:shape id="Text Box 40" o:spid="_x0000_s1035" type="#_x0000_t202" style="position:absolute;left:9080;top:20526;width:7016;height:2597;visibility:visible;mso-wrap-style:square;v-text-anchor:top" o:gfxdata="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" fillcolor="#f8f8f8" stroked="f" strokeweight=".5pt">
@@ -4120,7 +4309,7 @@
         <mc:AlternateContent>
           <mc:Choice Requires="wps">
             <w:drawing>
-              <wp:anchor distT="0" distB="0" distL="114300" distR="114300" simplePos="0" relativeHeight="251661312" behindDoc="0" locked="0" layoutInCell="1" allowOverlap="1" wp14:anchorId="0BA7032A" wp14:editId="21310E78">
+              <wp:anchor distT="0" distB="0" distL="114300" distR="114300" simplePos="0" relativeHeight="251658752" behindDoc="0" locked="0" layoutInCell="1" allowOverlap="1" wp14:anchorId="0BA7032A" wp14:editId="21310E78">
                 <wp:simplePos x="0" y="0"/>
                 <wp:positionH relativeFrom="column">
                   <wp:posOffset>-2133600</wp:posOffset>
@@ -4182,7 +4371,7 @@
           </mc:Choice>
           <mc:Fallback>
             <w:pict>
-              <v:oval w14:anchorId="26482982" id="Oval 3" o:spid="_x0000_s1026" style="position:absolute;margin-left:-168pt;margin-top:7.85pt;width:117.75pt;height:112.5pt;z-index:251661312;visibility:visible;mso-wrap-style:square;mso-wrap-distance-left:9pt;mso-wrap-distance-top:0;mso-wrap-distance-right:9pt;mso-wrap-distance-bottom:0;mso-position-horizontal:absolute;mso-position-horizontal-relative:text;mso-position-vertical:absolute;mso-position-vertical-relative:text;v-text-anchor:middle" o:gfxdata="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" filled="f" strokecolor="#00b050" strokeweight="1pt">
+              <v:oval w14:anchorId="63BCFC32" id="Oval 3" o:spid="_x0000_s1026" style="position:absolute;margin-left:-168pt;margin-top:7.85pt;width:117.75pt;height:112.5pt;z-index:251658752;visibility:visible;mso-wrap-style:square;mso-wrap-distance-left:9pt;mso-wrap-distance-top:0;mso-wrap-distance-right:9pt;mso-wrap-distance-bottom:0;mso-position-horizontal:absolute;mso-position-horizontal-relative:text;mso-position-vertical:absolute;mso-position-vertical-relative:text;v-text-anchor:middle" o:gfxdata="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" filled="f" strokecolor="#00b050" strokeweight="1pt">
                 <v:stroke joinstyle="miter"/>
               </v:oval>
             </w:pict>
@@ -4268,7 +4457,7 @@
           <w:lang w:eastAsia="en-ZA"/>
         </w:rPr>
         <w:drawing>
-          <wp:anchor distT="0" distB="0" distL="114300" distR="114300" simplePos="0" relativeHeight="251663360" behindDoc="0" locked="0" layoutInCell="1" allowOverlap="1" wp14:anchorId="72898C6F" wp14:editId="21DD7FE1">
+          <wp:anchor distT="0" distB="0" distL="114300" distR="114300" simplePos="0" relativeHeight="251659776" behindDoc="0" locked="0" layoutInCell="1" allowOverlap="1" wp14:anchorId="72898C6F" wp14:editId="21DD7FE1">
             <wp:simplePos x="0" y="0"/>
             <wp:positionH relativeFrom="column">
               <wp:posOffset>-123825</wp:posOffset>
@@ -4291,7 +4480,7 @@
                     <pic:cNvPicPr/>
                   </pic:nvPicPr>
                   <pic:blipFill>
-                    <a:blip r:embed="rId16" cstate="print">
+                    <a:blip r:embed="rId17" cstate="print">
                       <a:extLst>
                         <a:ext uri="{28A0092B-C50C-407E-A947-70E740481C1C}">
                           <a14:useLocalDpi xmlns:a14="http://schemas.microsoft.com/office/drawing/2010/main" val="0"/>
@@ -4621,7 +4810,7 @@
         <w:lastRenderedPageBreak/>
         <w:pict>
           <v:shape id="_x0000_i1026" type="#_x0000_t75" style="width:158.75pt;height:282.25pt">
-            <v:imagedata r:id="rId17" o:title="AmFM3BEPSVtTNfRpMDw7eW4p1g5BkEEoS6hhC0Us_T8j"/>
+            <v:imagedata r:id="rId18" o:title="AmFM3BEPSVtTNfRpMDw7eW4p1g5BkEEoS6hhC0Us_T8j"/>
           </v:shape>
         </w:pict>
       </w:r>
@@ -5210,7 +5399,7 @@
     </w:p>
     <w:p/>
     <w:sectPr>
-      <w:footerReference w:type="default" r:id="rId18"/>
+      <w:footerReference w:type="default" r:id="rId19"/>
       <w:pgSz w:w="11906" w:h="16838"/>
       <w:pgMar w:top="1440" w:right="1440" w:bottom="1440" w:left="1440" w:header="708" w:footer="708" w:gutter="0"/>
       <w:pgNumType w:start="0"/>
@@ -5284,7 +5473,7 @@
           <w:rPr>
             <w:noProof/>
           </w:rPr>
-          <w:t>3</w:t>
+          <w:t>5</w:t>
         </w:r>
         <w:r>
           <w:rPr>
@@ -5376,6 +5565,33 @@
       </w:r>
     </w:p>
   </w:footnote>
+  <w:footnote w:id="3">
+    <w:p>
+      <w:pPr>
+        <w:pStyle w:val="FootnoteText"/>
+      </w:pPr>
+      <w:r>
+        <w:rPr>
+          <w:rStyle w:val="FootnoteReference"/>
+        </w:rPr>
+        <w:footnoteRef/>
+      </w:r>
+      <w:r>
+        <w:t xml:space="preserve"> For detailed information on how to enable third party applications, see </w:t>
+      </w:r>
+      <w:hyperlink r:id="rId1" w:history="1">
+        <w:r>
+          <w:rPr>
+            <w:rStyle w:val="Hyperlink"/>
+          </w:rPr>
+          <w:t>http://www.android.pk/blog/tutorials/how-to-enable-third-party-apps-installation-on-android-phones/</w:t>
+        </w:r>
+      </w:hyperlink>
+      <w:r>
+        <w:t xml:space="preserve"> </w:t>
+      </w:r>
+    </w:p>
+  </w:footnote>
 </w:footnotes>
 </file>
 
@@ -5471,6 +5687,119 @@
     </w:lvl>
   </w:abstractNum>
   <w:abstractNum w:abstractNumId="1">
+    <w:nsid w:val="4C301575"/>
+    <w:multiLevelType w:val="hybridMultilevel"/>
+    <w:tmpl w:val="6DB29EE8"/>
+    <w:lvl w:ilvl="0" w:tplc="3B20C5A8">
+      <w:start w:val="1"/>
+      <w:numFmt w:val="bullet"/>
+      <w:lvlText w:val=""/>
+      <w:lvlJc w:val="left"/>
+      <w:pPr>
+        <w:ind w:left="720" w:hanging="360"/>
+      </w:pPr>
+      <w:rPr>
+        <w:rFonts w:ascii="Symbol" w:eastAsiaTheme="minorHAnsi" w:hAnsi="Symbol" w:cstheme="minorBidi" w:hint="default"/>
+      </w:rPr>
+    </w:lvl>
+    <w:lvl w:ilvl="1" w:tplc="1C090003" w:tentative="1">
+      <w:start w:val="1"/>
+      <w:numFmt w:val="bullet"/>
+      <w:lvlText w:val="o"/>
+      <w:lvlJc w:val="left"/>
+      <w:pPr>
+        <w:ind w:left="1440" w:hanging="360"/>
+      </w:pPr>
+      <w:rPr>
+        <w:rFonts w:ascii="Courier New" w:hAnsi="Courier New" w:cs="Courier New" w:hint="default"/>
+      </w:rPr>
+    </w:lvl>
+    <w:lvl w:ilvl="2" w:tplc="1C090005" w:tentative="1">
+      <w:start w:val="1"/>
+      <w:numFmt w:val="bullet"/>
+      <w:lvlText w:val=""/>
+      <w:lvlJc w:val="left"/>
+      <w:pPr>
+        <w:ind w:left="2160" w:hanging="360"/>
+      </w:pPr>
+      <w:rPr>
+        <w:rFonts w:ascii="Wingdings" w:hAnsi="Wingdings" w:hint="default"/>
+      </w:rPr>
+    </w:lvl>
+    <w:lvl w:ilvl="3" w:tplc="1C090001" w:tentative="1">
+      <w:start w:val="1"/>
+      <w:numFmt w:val="bullet"/>
+      <w:lvlText w:val=""/>
+      <w:lvlJc w:val="left"/>
+      <w:pPr>
+        <w:ind w:left="2880" w:hanging="360"/>
+      </w:pPr>
+      <w:rPr>
+        <w:rFonts w:ascii="Symbol" w:hAnsi="Symbol" w:hint="default"/>
+      </w:rPr>
+    </w:lvl>
+    <w:lvl w:ilvl="4" w:tplc="1C090003" w:tentative="1">
+      <w:start w:val="1"/>
+      <w:numFmt w:val="bullet"/>
+      <w:lvlText w:val="o"/>
+      <w:lvlJc w:val="left"/>
+      <w:pPr>
+        <w:ind w:left="3600" w:hanging="360"/>
+      </w:pPr>
+      <w:rPr>
+        <w:rFonts w:ascii="Courier New" w:hAnsi="Courier New" w:cs="Courier New" w:hint="default"/>
+      </w:rPr>
+    </w:lvl>
+    <w:lvl w:ilvl="5" w:tplc="1C090005" w:tentative="1">
+      <w:start w:val="1"/>
+      <w:numFmt w:val="bullet"/>
+      <w:lvlText w:val=""/>
+      <w:lvlJc w:val="left"/>
+      <w:pPr>
+        <w:ind w:left="4320" w:hanging="360"/>
+      </w:pPr>
+      <w:rPr>
+        <w:rFonts w:ascii="Wingdings" w:hAnsi="Wingdings" w:hint="default"/>
+      </w:rPr>
+    </w:lvl>
+    <w:lvl w:ilvl="6" w:tplc="1C090001" w:tentative="1">
+      <w:start w:val="1"/>
+      <w:numFmt w:val="bullet"/>
+      <w:lvlText w:val=""/>
+      <w:lvlJc w:val="left"/>
+      <w:pPr>
+        <w:ind w:left="5040" w:hanging="360"/>
+      </w:pPr>
+      <w:rPr>
+        <w:rFonts w:ascii="Symbol" w:hAnsi="Symbol" w:hint="default"/>
+      </w:rPr>
+    </w:lvl>
+    <w:lvl w:ilvl="7" w:tplc="1C090003" w:tentative="1">
+      <w:start w:val="1"/>
+      <w:numFmt w:val="bullet"/>
+      <w:lvlText w:val="o"/>
+      <w:lvlJc w:val="left"/>
+      <w:pPr>
+        <w:ind w:left="5760" w:hanging="360"/>
+      </w:pPr>
+      <w:rPr>
+        <w:rFonts w:ascii="Courier New" w:hAnsi="Courier New" w:cs="Courier New" w:hint="default"/>
+      </w:rPr>
+    </w:lvl>
+    <w:lvl w:ilvl="8" w:tplc="1C090005" w:tentative="1">
+      <w:start w:val="1"/>
+      <w:numFmt w:val="bullet"/>
+      <w:lvlText w:val=""/>
+      <w:lvlJc w:val="left"/>
+      <w:pPr>
+        <w:ind w:left="6480" w:hanging="360"/>
+      </w:pPr>
+      <w:rPr>
+        <w:rFonts w:ascii="Wingdings" w:hAnsi="Wingdings" w:hint="default"/>
+      </w:rPr>
+    </w:lvl>
+  </w:abstractNum>
+  <w:abstractNum w:abstractNumId="2">
     <w:nsid w:val="584507B4"/>
     <w:multiLevelType w:val="hybridMultilevel"/>
     <w:tmpl w:val="100AC8C6"/>
@@ -5559,7 +5888,119 @@
       </w:pPr>
     </w:lvl>
   </w:abstractNum>
-  <w:abstractNum w:abstractNumId="2">
+  <w:abstractNum w:abstractNumId="3">
+    <w:nsid w:val="6BCA713A"/>
+    <w:multiLevelType w:val="hybridMultilevel"/>
+    <w:tmpl w:val="A70623D8"/>
+    <w:lvl w:ilvl="0" w:tplc="E1C00EB6">
+      <w:numFmt w:val="bullet"/>
+      <w:lvlText w:val=""/>
+      <w:lvlJc w:val="left"/>
+      <w:pPr>
+        <w:ind w:left="720" w:hanging="360"/>
+      </w:pPr>
+      <w:rPr>
+        <w:rFonts w:ascii="Symbol" w:eastAsiaTheme="minorHAnsi" w:hAnsi="Symbol" w:cstheme="minorBidi" w:hint="default"/>
+      </w:rPr>
+    </w:lvl>
+    <w:lvl w:ilvl="1" w:tplc="1C090003" w:tentative="1">
+      <w:start w:val="1"/>
+      <w:numFmt w:val="bullet"/>
+      <w:lvlText w:val="o"/>
+      <w:lvlJc w:val="left"/>
+      <w:pPr>
+        <w:ind w:left="1440" w:hanging="360"/>
+      </w:pPr>
+      <w:rPr>
+        <w:rFonts w:ascii="Courier New" w:hAnsi="Courier New" w:cs="Courier New" w:hint="default"/>
+      </w:rPr>
+    </w:lvl>
+    <w:lvl w:ilvl="2" w:tplc="1C090005" w:tentative="1">
+      <w:start w:val="1"/>
+      <w:numFmt w:val="bullet"/>
+      <w:lvlText w:val=""/>
+      <w:lvlJc w:val="left"/>
+      <w:pPr>
+        <w:ind w:left="2160" w:hanging="360"/>
+      </w:pPr>
+      <w:rPr>
+        <w:rFonts w:ascii="Wingdings" w:hAnsi="Wingdings" w:hint="default"/>
+      </w:rPr>
+    </w:lvl>
+    <w:lvl w:ilvl="3" w:tplc="1C090001" w:tentative="1">
+      <w:start w:val="1"/>
+      <w:numFmt w:val="bullet"/>
+      <w:lvlText w:val=""/>
+      <w:lvlJc w:val="left"/>
+      <w:pPr>
+        <w:ind w:left="2880" w:hanging="360"/>
+      </w:pPr>
+      <w:rPr>
+        <w:rFonts w:ascii="Symbol" w:hAnsi="Symbol" w:hint="default"/>
+      </w:rPr>
+    </w:lvl>
+    <w:lvl w:ilvl="4" w:tplc="1C090003" w:tentative="1">
+      <w:start w:val="1"/>
+      <w:numFmt w:val="bullet"/>
+      <w:lvlText w:val="o"/>
+      <w:lvlJc w:val="left"/>
+      <w:pPr>
+        <w:ind w:left="3600" w:hanging="360"/>
+      </w:pPr>
+      <w:rPr>
+        <w:rFonts w:ascii="Courier New" w:hAnsi="Courier New" w:cs="Courier New" w:hint="default"/>
+      </w:rPr>
+    </w:lvl>
+    <w:lvl w:ilvl="5" w:tplc="1C090005" w:tentative="1">
+      <w:start w:val="1"/>
+      <w:numFmt w:val="bullet"/>
+      <w:lvlText w:val=""/>
+      <w:lvlJc w:val="left"/>
+      <w:pPr>
+        <w:ind w:left="4320" w:hanging="360"/>
+      </w:pPr>
+      <w:rPr>
+        <w:rFonts w:ascii="Wingdings" w:hAnsi="Wingdings" w:hint="default"/>
+      </w:rPr>
+    </w:lvl>
+    <w:lvl w:ilvl="6" w:tplc="1C090001" w:tentative="1">
+      <w:start w:val="1"/>
+      <w:numFmt w:val="bullet"/>
+      <w:lvlText w:val=""/>
+      <w:lvlJc w:val="left"/>
+      <w:pPr>
+        <w:ind w:left="5040" w:hanging="360"/>
+      </w:pPr>
+      <w:rPr>
+        <w:rFonts w:ascii="Symbol" w:hAnsi="Symbol" w:hint="default"/>
+      </w:rPr>
+    </w:lvl>
+    <w:lvl w:ilvl="7" w:tplc="1C090003" w:tentative="1">
+      <w:start w:val="1"/>
+      <w:numFmt w:val="bullet"/>
+      <w:lvlText w:val="o"/>
+      <w:lvlJc w:val="left"/>
+      <w:pPr>
+        <w:ind w:left="5760" w:hanging="360"/>
+      </w:pPr>
+      <w:rPr>
+        <w:rFonts w:ascii="Courier New" w:hAnsi="Courier New" w:cs="Courier New" w:hint="default"/>
+      </w:rPr>
+    </w:lvl>
+    <w:lvl w:ilvl="8" w:tplc="1C090005" w:tentative="1">
+      <w:start w:val="1"/>
+      <w:numFmt w:val="bullet"/>
+      <w:lvlText w:val=""/>
+      <w:lvlJc w:val="left"/>
+      <w:pPr>
+        <w:ind w:left="6480" w:hanging="360"/>
+      </w:pPr>
+      <w:rPr>
+        <w:rFonts w:ascii="Wingdings" w:hAnsi="Wingdings" w:hint="default"/>
+      </w:rPr>
+    </w:lvl>
+  </w:abstractNum>
+  <w:abstractNum w:abstractNumId="4">
     <w:nsid w:val="6F0B417A"/>
     <w:multiLevelType w:val="hybridMultilevel"/>
     <w:tmpl w:val="2C74CA76"/>
@@ -5648,7 +6089,7 @@
       </w:pPr>
     </w:lvl>
   </w:abstractNum>
-  <w:abstractNum w:abstractNumId="3">
+  <w:abstractNum w:abstractNumId="5">
     <w:nsid w:val="70E00DBE"/>
     <w:multiLevelType w:val="hybridMultilevel"/>
     <w:tmpl w:val="2D2EB18A"/>
@@ -5760,17 +6201,115 @@
       </w:rPr>
     </w:lvl>
   </w:abstractNum>
+  <w:abstractNum w:abstractNumId="6">
+    <w:nsid w:val="7A8E5986"/>
+    <w:multiLevelType w:val="hybridMultilevel"/>
+    <w:tmpl w:val="47922AA8"/>
+    <w:lvl w:ilvl="0" w:tplc="1C090011">
+      <w:start w:val="1"/>
+      <w:numFmt w:val="decimal"/>
+      <w:lvlText w:val="%1)"/>
+      <w:lvlJc w:val="left"/>
+      <w:pPr>
+        <w:ind w:left="720" w:hanging="360"/>
+      </w:pPr>
+      <w:rPr>
+        <w:rFonts w:hint="default"/>
+      </w:rPr>
+    </w:lvl>
+    <w:lvl w:ilvl="1" w:tplc="1C090019" w:tentative="1">
+      <w:start w:val="1"/>
+      <w:numFmt w:val="lowerLetter"/>
+      <w:lvlText w:val="%2."/>
+      <w:lvlJc w:val="left"/>
+      <w:pPr>
+        <w:ind w:left="1440" w:hanging="360"/>
+      </w:pPr>
+    </w:lvl>
+    <w:lvl w:ilvl="2" w:tplc="1C09001B" w:tentative="1">
+      <w:start w:val="1"/>
+      <w:numFmt w:val="lowerRoman"/>
+      <w:lvlText w:val="%3."/>
+      <w:lvlJc w:val="right"/>
+      <w:pPr>
+        <w:ind w:left="2160" w:hanging="180"/>
+      </w:pPr>
+    </w:lvl>
+    <w:lvl w:ilvl="3" w:tplc="1C09000F" w:tentative="1">
+      <w:start w:val="1"/>
+      <w:numFmt w:val="decimal"/>
+      <w:lvlText w:val="%4."/>
+      <w:lvlJc w:val="left"/>
+      <w:pPr>
+        <w:ind w:left="2880" w:hanging="360"/>
+      </w:pPr>
+    </w:lvl>
+    <w:lvl w:ilvl="4" w:tplc="1C090019" w:tentative="1">
+      <w:start w:val="1"/>
+      <w:numFmt w:val="lowerLetter"/>
+      <w:lvlText w:val="%5."/>
+      <w:lvlJc w:val="left"/>
+      <w:pPr>
+        <w:ind w:left="3600" w:hanging="360"/>
+      </w:pPr>
+    </w:lvl>
+    <w:lvl w:ilvl="5" w:tplc="1C09001B" w:tentative="1">
+      <w:start w:val="1"/>
+      <w:numFmt w:val="lowerRoman"/>
+      <w:lvlText w:val="%6."/>
+      <w:lvlJc w:val="right"/>
+      <w:pPr>
+        <w:ind w:left="4320" w:hanging="180"/>
+      </w:pPr>
+    </w:lvl>
+    <w:lvl w:ilvl="6" w:tplc="1C09000F" w:tentative="1">
+      <w:start w:val="1"/>
+      <w:numFmt w:val="decimal"/>
+      <w:lvlText w:val="%7."/>
+      <w:lvlJc w:val="left"/>
+      <w:pPr>
+        <w:ind w:left="5040" w:hanging="360"/>
+      </w:pPr>
+    </w:lvl>
+    <w:lvl w:ilvl="7" w:tplc="1C090019" w:tentative="1">
+      <w:start w:val="1"/>
+      <w:numFmt w:val="lowerLetter"/>
+      <w:lvlText w:val="%8."/>
+      <w:lvlJc w:val="left"/>
+      <w:pPr>
+        <w:ind w:left="5760" w:hanging="360"/>
+      </w:pPr>
+    </w:lvl>
+    <w:lvl w:ilvl="8" w:tplc="1C09001B" w:tentative="1">
+      <w:start w:val="1"/>
+      <w:numFmt w:val="lowerRoman"/>
+      <w:lvlText w:val="%9."/>
+      <w:lvlJc w:val="right"/>
+      <w:pPr>
+        <w:ind w:left="6480" w:hanging="180"/>
+      </w:pPr>
+    </w:lvl>
+  </w:abstractNum>
   <w:num w:numId="1">
     <w:abstractNumId w:val="0"/>
   </w:num>
   <w:num w:numId="2">
+    <w:abstractNumId w:val="4"/>
+  </w:num>
+  <w:num w:numId="3">
     <w:abstractNumId w:val="2"/>
   </w:num>
-  <w:num w:numId="3">
+  <w:num w:numId="4">
+    <w:abstractNumId w:val="5"/>
+  </w:num>
+  <w:num w:numId="5">
+    <w:abstractNumId w:val="3"/>
+  </w:num>
+  <w:num w:numId="6">
+    <w:abstractNumId w:val="6"/>
+  </w:num>
+  <w:num w:numId="7">
     <w:abstractNumId w:val="1"/>
-  </w:num>
-  <w:num w:numId="4">
-    <w:abstractNumId w:val="3"/>
   </w:num>
 </w:numbering>
 </file>
@@ -6955,7 +7494,7 @@
 </file>
 
 <file path=customXml/itemProps1.xml><?xml version="1.0" encoding="utf-8"?>
-<ds:datastoreItem xmlns:ds="http://schemas.openxmlformats.org/officeDocument/2006/customXml" ds:itemID="{A6408972-A0BE-4F27-B3B8-714A6AF9B699}">
+<ds:datastoreItem xmlns:ds="http://schemas.openxmlformats.org/officeDocument/2006/customXml" ds:itemID="{D2F4EA70-2272-4B1C-A51B-045D2A2FF6F1}">
   <ds:schemaRefs>
     <ds:schemaRef ds:uri="http://schemas.openxmlformats.org/officeDocument/2006/bibliography"/>
   </ds:schemaRefs>

</xml_diff>